<commit_message>
Updated sections "Technologiju analize", "Terminu ir santrauku zodynas"
</commit_message>
<xml_diff>
--- a/mantas/Ataskaita.docx
+++ b/mantas/Ataskaita.docx
@@ -31,7 +31,7 @@
                     </pic:cNvPicPr>
                   </pic:nvPicPr>
                   <pic:blipFill>
-                    <a:blip r:embed="rId6">
+                    <a:blip r:embed="rId8">
                       <a:extLst>
                         <a:ext uri="{28A0092B-C50C-407E-A947-70E740481C1C}">
                           <a14:useLocalDpi xmlns:a14="http://schemas.microsoft.com/office/drawing/2010/main" val="0"/>
@@ -183,7 +183,25 @@
           <w:sz w:val="32"/>
           <w:szCs w:val="30"/>
         </w:rPr>
-        <w:t>&lt;INDIVIDUALAUS DARBO PAVADINIMAS&gt;</w:t>
+        <w:t>Pars</w:t>
+      </w:r>
+      <w:r>
+        <w:rPr>
+          <w:rFonts w:cs="Times New Roman"/>
+          <w:b/>
+          <w:sz w:val="32"/>
+          <w:szCs w:val="30"/>
+        </w:rPr>
+        <w:t>F</w:t>
+      </w:r>
+      <w:r>
+        <w:rPr>
+          <w:rFonts w:cs="Times New Roman"/>
+          <w:b/>
+          <w:sz w:val="32"/>
+          <w:szCs w:val="30"/>
+        </w:rPr>
+        <w:t>ood</w:t>
       </w:r>
     </w:p>
     <w:p>
@@ -429,7 +447,7 @@
         </w:numPr>
         <w:ind w:left="431" w:hanging="431"/>
       </w:pPr>
-      <w:bookmarkStart w:id="0" w:name="_Toc23251684"/>
+      <w:bookmarkStart w:id="0" w:name="_Toc23427540"/>
       <w:r>
         <w:lastRenderedPageBreak/>
         <w:t>Turinys</w:t>
@@ -446,7 +464,7 @@
           <w:rFonts w:asciiTheme="minorHAnsi" w:eastAsiaTheme="minorEastAsia" w:hAnsiTheme="minorHAnsi"/>
           <w:noProof/>
           <w:sz w:val="22"/>
-          <w:lang w:eastAsia="lt-LT"/>
+          <w:lang w:val="en-US"/>
         </w:rPr>
       </w:pPr>
       <w:r>
@@ -458,7 +476,7 @@
       <w:r>
         <w:fldChar w:fldCharType="separate"/>
       </w:r>
-      <w:hyperlink w:anchor="_Toc23251684" w:history="1">
+      <w:hyperlink w:anchor="_Toc23427540" w:history="1">
         <w:r>
           <w:rPr>
             <w:rStyle w:val="Hyperlink"/>
@@ -485,7 +503,7 @@
             <w:noProof/>
             <w:webHidden/>
           </w:rPr>
-          <w:instrText xml:space="preserve"> PAGEREF _Toc23251684 \h </w:instrText>
+          <w:instrText xml:space="preserve"> PAGEREF _Toc23427540 \h </w:instrText>
         </w:r>
         <w:r>
           <w:rPr>
@@ -526,10 +544,10 @@
           <w:rFonts w:asciiTheme="minorHAnsi" w:eastAsiaTheme="minorEastAsia" w:hAnsiTheme="minorHAnsi"/>
           <w:noProof/>
           <w:sz w:val="22"/>
-          <w:lang w:eastAsia="lt-LT"/>
-        </w:rPr>
-      </w:pPr>
-      <w:hyperlink w:anchor="_Toc23251685" w:history="1">
+          <w:lang w:val="en-US"/>
+        </w:rPr>
+      </w:pPr>
+      <w:hyperlink w:anchor="_Toc23427541" w:history="1">
         <w:r>
           <w:rPr>
             <w:rStyle w:val="Hyperlink"/>
@@ -556,7 +574,7 @@
             <w:noProof/>
             <w:webHidden/>
           </w:rPr>
-          <w:instrText xml:space="preserve"> PAGEREF _Toc23251685 \h </w:instrText>
+          <w:instrText xml:space="preserve"> PAGEREF _Toc23427541 \h </w:instrText>
         </w:r>
         <w:r>
           <w:rPr>
@@ -597,10 +615,10 @@
           <w:rFonts w:asciiTheme="minorHAnsi" w:eastAsiaTheme="minorEastAsia" w:hAnsiTheme="minorHAnsi"/>
           <w:noProof/>
           <w:sz w:val="22"/>
-          <w:lang w:eastAsia="lt-LT"/>
-        </w:rPr>
-      </w:pPr>
-      <w:hyperlink w:anchor="_Toc23251686" w:history="1">
+          <w:lang w:val="en-US"/>
+        </w:rPr>
+      </w:pPr>
+      <w:hyperlink w:anchor="_Toc23427542" w:history="1">
         <w:r>
           <w:rPr>
             <w:rStyle w:val="Hyperlink"/>
@@ -627,7 +645,7 @@
             <w:noProof/>
             <w:webHidden/>
           </w:rPr>
-          <w:instrText xml:space="preserve"> PAGEREF _Toc23251686 \h </w:instrText>
+          <w:instrText xml:space="preserve"> PAGEREF _Toc23427542 \h </w:instrText>
         </w:r>
         <w:r>
           <w:rPr>
@@ -669,23 +687,23 @@
           <w:rFonts w:asciiTheme="minorHAnsi" w:eastAsiaTheme="minorEastAsia" w:hAnsiTheme="minorHAnsi"/>
           <w:noProof/>
           <w:sz w:val="22"/>
-          <w:lang w:eastAsia="lt-LT"/>
-        </w:rPr>
-      </w:pPr>
-      <w:hyperlink w:anchor="_Toc23251687" w:history="1">
+          <w:lang w:val="en-US"/>
+        </w:rPr>
+      </w:pPr>
+      <w:hyperlink w:anchor="_Toc23427543" w:history="1">
         <w:r>
           <w:rPr>
             <w:rStyle w:val="Hyperlink"/>
             <w:noProof/>
           </w:rPr>
-          <w:t>1.</w:t>
+          <w:t>1</w:t>
         </w:r>
         <w:r>
           <w:rPr>
             <w:rFonts w:asciiTheme="minorHAnsi" w:eastAsiaTheme="minorEastAsia" w:hAnsiTheme="minorHAnsi"/>
             <w:noProof/>
             <w:sz w:val="22"/>
-            <w:lang w:eastAsia="lt-LT"/>
+            <w:lang w:val="en-US"/>
           </w:rPr>
           <w:tab/>
         </w:r>
@@ -715,7 +733,7 @@
             <w:noProof/>
             <w:webHidden/>
           </w:rPr>
-          <w:instrText xml:space="preserve"> PAGEREF _Toc23251687 \h </w:instrText>
+          <w:instrText xml:space="preserve"> PAGEREF _Toc23427543 \h </w:instrText>
         </w:r>
         <w:r>
           <w:rPr>
@@ -757,23 +775,23 @@
           <w:rFonts w:asciiTheme="minorHAnsi" w:eastAsiaTheme="minorEastAsia" w:hAnsiTheme="minorHAnsi"/>
           <w:noProof/>
           <w:sz w:val="22"/>
-          <w:lang w:eastAsia="lt-LT"/>
-        </w:rPr>
-      </w:pPr>
-      <w:hyperlink w:anchor="_Toc23251688" w:history="1">
+          <w:lang w:val="en-US"/>
+        </w:rPr>
+      </w:pPr>
+      <w:hyperlink w:anchor="_Toc23427544" w:history="1">
         <w:r>
           <w:rPr>
             <w:rStyle w:val="Hyperlink"/>
             <w:noProof/>
           </w:rPr>
-          <w:t>1.1.</w:t>
+          <w:t>1.1</w:t>
         </w:r>
         <w:r>
           <w:rPr>
             <w:rFonts w:asciiTheme="minorHAnsi" w:eastAsiaTheme="minorEastAsia" w:hAnsiTheme="minorHAnsi"/>
             <w:noProof/>
             <w:sz w:val="22"/>
-            <w:lang w:eastAsia="lt-LT"/>
+            <w:lang w:val="en-US"/>
           </w:rPr>
           <w:tab/>
         </w:r>
@@ -803,7 +821,7 @@
             <w:noProof/>
             <w:webHidden/>
           </w:rPr>
-          <w:instrText xml:space="preserve"> PAGEREF _Toc23251688 \h </w:instrText>
+          <w:instrText xml:space="preserve"> PAGEREF _Toc23427544 \h </w:instrText>
         </w:r>
         <w:r>
           <w:rPr>
@@ -845,23 +863,23 @@
           <w:rFonts w:asciiTheme="minorHAnsi" w:eastAsiaTheme="minorEastAsia" w:hAnsiTheme="minorHAnsi"/>
           <w:noProof/>
           <w:sz w:val="22"/>
-          <w:lang w:eastAsia="lt-LT"/>
-        </w:rPr>
-      </w:pPr>
-      <w:hyperlink w:anchor="_Toc23251689" w:history="1">
+          <w:lang w:val="en-US"/>
+        </w:rPr>
+      </w:pPr>
+      <w:hyperlink w:anchor="_Toc23427545" w:history="1">
         <w:r>
           <w:rPr>
             <w:rStyle w:val="Hyperlink"/>
             <w:noProof/>
           </w:rPr>
-          <w:t>1.1.1.</w:t>
+          <w:t>1.1.1</w:t>
         </w:r>
         <w:r>
           <w:rPr>
             <w:rFonts w:asciiTheme="minorHAnsi" w:eastAsiaTheme="minorEastAsia" w:hAnsiTheme="minorHAnsi"/>
             <w:noProof/>
             <w:sz w:val="22"/>
-            <w:lang w:eastAsia="lt-LT"/>
+            <w:lang w:val="en-US"/>
           </w:rPr>
           <w:tab/>
         </w:r>
@@ -891,7 +909,7 @@
             <w:noProof/>
             <w:webHidden/>
           </w:rPr>
-          <w:instrText xml:space="preserve"> PAGEREF _Toc23251689 \h </w:instrText>
+          <w:instrText xml:space="preserve"> PAGEREF _Toc23427545 \h </w:instrText>
         </w:r>
         <w:r>
           <w:rPr>
@@ -933,23 +951,23 @@
           <w:rFonts w:asciiTheme="minorHAnsi" w:eastAsiaTheme="minorEastAsia" w:hAnsiTheme="minorHAnsi"/>
           <w:noProof/>
           <w:sz w:val="22"/>
-          <w:lang w:eastAsia="lt-LT"/>
-        </w:rPr>
-      </w:pPr>
-      <w:hyperlink w:anchor="_Toc23251690" w:history="1">
+          <w:lang w:val="en-US"/>
+        </w:rPr>
+      </w:pPr>
+      <w:hyperlink w:anchor="_Toc23427546" w:history="1">
         <w:r>
           <w:rPr>
             <w:rStyle w:val="Hyperlink"/>
             <w:noProof/>
           </w:rPr>
-          <w:t>1.1.2.</w:t>
+          <w:t>1.1.2</w:t>
         </w:r>
         <w:r>
           <w:rPr>
             <w:rFonts w:asciiTheme="minorHAnsi" w:eastAsiaTheme="minorEastAsia" w:hAnsiTheme="minorHAnsi"/>
             <w:noProof/>
             <w:sz w:val="22"/>
-            <w:lang w:eastAsia="lt-LT"/>
+            <w:lang w:val="en-US"/>
           </w:rPr>
           <w:tab/>
         </w:r>
@@ -979,7 +997,7 @@
             <w:noProof/>
             <w:webHidden/>
           </w:rPr>
-          <w:instrText xml:space="preserve"> PAGEREF _Toc23251690 \h </w:instrText>
+          <w:instrText xml:space="preserve"> PAGEREF _Toc23427546 \h </w:instrText>
         </w:r>
         <w:r>
           <w:rPr>
@@ -1021,23 +1039,23 @@
           <w:rFonts w:asciiTheme="minorHAnsi" w:eastAsiaTheme="minorEastAsia" w:hAnsiTheme="minorHAnsi"/>
           <w:noProof/>
           <w:sz w:val="22"/>
-          <w:lang w:eastAsia="lt-LT"/>
-        </w:rPr>
-      </w:pPr>
-      <w:hyperlink w:anchor="_Toc23251691" w:history="1">
+          <w:lang w:val="en-US"/>
+        </w:rPr>
+      </w:pPr>
+      <w:hyperlink w:anchor="_Toc23427547" w:history="1">
         <w:r>
           <w:rPr>
             <w:rStyle w:val="Hyperlink"/>
             <w:noProof/>
           </w:rPr>
-          <w:t>1.1.3.</w:t>
+          <w:t>1.1.3</w:t>
         </w:r>
         <w:r>
           <w:rPr>
             <w:rFonts w:asciiTheme="minorHAnsi" w:eastAsiaTheme="minorEastAsia" w:hAnsiTheme="minorHAnsi"/>
             <w:noProof/>
             <w:sz w:val="22"/>
-            <w:lang w:eastAsia="lt-LT"/>
+            <w:lang w:val="en-US"/>
           </w:rPr>
           <w:tab/>
         </w:r>
@@ -1067,7 +1085,7 @@
             <w:noProof/>
             <w:webHidden/>
           </w:rPr>
-          <w:instrText xml:space="preserve"> PAGEREF _Toc23251691 \h </w:instrText>
+          <w:instrText xml:space="preserve"> PAGEREF _Toc23427547 \h </w:instrText>
         </w:r>
         <w:r>
           <w:rPr>
@@ -1109,23 +1127,23 @@
           <w:rFonts w:asciiTheme="minorHAnsi" w:eastAsiaTheme="minorEastAsia" w:hAnsiTheme="minorHAnsi"/>
           <w:noProof/>
           <w:sz w:val="22"/>
-          <w:lang w:eastAsia="lt-LT"/>
-        </w:rPr>
-      </w:pPr>
-      <w:hyperlink w:anchor="_Toc23251692" w:history="1">
+          <w:lang w:val="en-US"/>
+        </w:rPr>
+      </w:pPr>
+      <w:hyperlink w:anchor="_Toc23427548" w:history="1">
         <w:r>
           <w:rPr>
             <w:rStyle w:val="Hyperlink"/>
             <w:noProof/>
           </w:rPr>
-          <w:t>1.1.</w:t>
+          <w:t>1.2</w:t>
         </w:r>
         <w:r>
           <w:rPr>
             <w:rFonts w:asciiTheme="minorHAnsi" w:eastAsiaTheme="minorEastAsia" w:hAnsiTheme="minorHAnsi"/>
             <w:noProof/>
             <w:sz w:val="22"/>
-            <w:lang w:eastAsia="lt-LT"/>
+            <w:lang w:val="en-US"/>
           </w:rPr>
           <w:tab/>
         </w:r>
@@ -1155,7 +1173,7 @@
             <w:noProof/>
             <w:webHidden/>
           </w:rPr>
-          <w:instrText xml:space="preserve"> PAGEREF _Toc23251692 \h </w:instrText>
+          <w:instrText xml:space="preserve"> PAGEREF _Toc23427548 \h </w:instrText>
         </w:r>
         <w:r>
           <w:rPr>
@@ -1176,6 +1194,182 @@
             <w:webHidden/>
           </w:rPr>
           <w:t>6</w:t>
+        </w:r>
+        <w:r>
+          <w:rPr>
+            <w:noProof/>
+            <w:webHidden/>
+          </w:rPr>
+          <w:fldChar w:fldCharType="end"/>
+        </w:r>
+      </w:hyperlink>
+    </w:p>
+    <w:p>
+      <w:pPr>
+        <w:pStyle w:val="TOC3"/>
+        <w:tabs>
+          <w:tab w:val="left" w:pos="1320"/>
+          <w:tab w:val="right" w:leader="dot" w:pos="9344"/>
+        </w:tabs>
+        <w:rPr>
+          <w:rFonts w:asciiTheme="minorHAnsi" w:eastAsiaTheme="minorEastAsia" w:hAnsiTheme="minorHAnsi"/>
+          <w:noProof/>
+          <w:sz w:val="22"/>
+          <w:lang w:val="en-US"/>
+        </w:rPr>
+      </w:pPr>
+      <w:hyperlink w:anchor="_Toc23427549" w:history="1">
+        <w:r>
+          <w:rPr>
+            <w:rStyle w:val="Hyperlink"/>
+            <w:noProof/>
+          </w:rPr>
+          <w:t>1.2.1</w:t>
+        </w:r>
+        <w:r>
+          <w:rPr>
+            <w:rFonts w:asciiTheme="minorHAnsi" w:eastAsiaTheme="minorEastAsia" w:hAnsiTheme="minorHAnsi"/>
+            <w:noProof/>
+            <w:sz w:val="22"/>
+            <w:lang w:val="en-US"/>
+          </w:rPr>
+          <w:tab/>
+        </w:r>
+        <w:r>
+          <w:rPr>
+            <w:rStyle w:val="Hyperlink"/>
+            <w:noProof/>
+          </w:rPr>
+          <w:t>Firebase</w:t>
+        </w:r>
+        <w:r>
+          <w:rPr>
+            <w:noProof/>
+            <w:webHidden/>
+          </w:rPr>
+          <w:tab/>
+        </w:r>
+        <w:r>
+          <w:rPr>
+            <w:noProof/>
+            <w:webHidden/>
+          </w:rPr>
+          <w:fldChar w:fldCharType="begin"/>
+        </w:r>
+        <w:r>
+          <w:rPr>
+            <w:noProof/>
+            <w:webHidden/>
+          </w:rPr>
+          <w:instrText xml:space="preserve"> PAGEREF _Toc23427549 \h </w:instrText>
+        </w:r>
+        <w:r>
+          <w:rPr>
+            <w:noProof/>
+            <w:webHidden/>
+          </w:rPr>
+        </w:r>
+        <w:r>
+          <w:rPr>
+            <w:noProof/>
+            <w:webHidden/>
+          </w:rPr>
+          <w:fldChar w:fldCharType="separate"/>
+        </w:r>
+        <w:r>
+          <w:rPr>
+            <w:noProof/>
+            <w:webHidden/>
+          </w:rPr>
+          <w:t>6</w:t>
+        </w:r>
+        <w:r>
+          <w:rPr>
+            <w:noProof/>
+            <w:webHidden/>
+          </w:rPr>
+          <w:fldChar w:fldCharType="end"/>
+        </w:r>
+      </w:hyperlink>
+    </w:p>
+    <w:p>
+      <w:pPr>
+        <w:pStyle w:val="TOC3"/>
+        <w:tabs>
+          <w:tab w:val="left" w:pos="1320"/>
+          <w:tab w:val="right" w:leader="dot" w:pos="9344"/>
+        </w:tabs>
+        <w:rPr>
+          <w:rFonts w:asciiTheme="minorHAnsi" w:eastAsiaTheme="minorEastAsia" w:hAnsiTheme="minorHAnsi"/>
+          <w:noProof/>
+          <w:sz w:val="22"/>
+          <w:lang w:val="en-US"/>
+        </w:rPr>
+      </w:pPr>
+      <w:hyperlink w:anchor="_Toc23427550" w:history="1">
+        <w:r>
+          <w:rPr>
+            <w:rStyle w:val="Hyperlink"/>
+            <w:noProof/>
+          </w:rPr>
+          <w:t>1.2.2</w:t>
+        </w:r>
+        <w:r>
+          <w:rPr>
+            <w:rFonts w:asciiTheme="minorHAnsi" w:eastAsiaTheme="minorEastAsia" w:hAnsiTheme="minorHAnsi"/>
+            <w:noProof/>
+            <w:sz w:val="22"/>
+            <w:lang w:val="en-US"/>
+          </w:rPr>
+          <w:tab/>
+        </w:r>
+        <w:r>
+          <w:rPr>
+            <w:rStyle w:val="Hyperlink"/>
+            <w:noProof/>
+          </w:rPr>
+          <w:t>Vue.js, Vuex ir Vue router</w:t>
+        </w:r>
+        <w:r>
+          <w:rPr>
+            <w:noProof/>
+            <w:webHidden/>
+          </w:rPr>
+          <w:tab/>
+        </w:r>
+        <w:r>
+          <w:rPr>
+            <w:noProof/>
+            <w:webHidden/>
+          </w:rPr>
+          <w:fldChar w:fldCharType="begin"/>
+        </w:r>
+        <w:r>
+          <w:rPr>
+            <w:noProof/>
+            <w:webHidden/>
+          </w:rPr>
+          <w:instrText xml:space="preserve"> PAGEREF _Toc23427550 \h </w:instrText>
+        </w:r>
+        <w:r>
+          <w:rPr>
+            <w:noProof/>
+            <w:webHidden/>
+          </w:rPr>
+        </w:r>
+        <w:r>
+          <w:rPr>
+            <w:noProof/>
+            <w:webHidden/>
+          </w:rPr>
+          <w:fldChar w:fldCharType="separate"/>
+        </w:r>
+        <w:r>
+          <w:rPr>
+            <w:noProof/>
+            <w:webHidden/>
+          </w:rPr>
+          <w:t>7</w:t>
         </w:r>
         <w:r>
           <w:rPr>
@@ -1197,23 +1391,23 @@
           <w:rFonts w:asciiTheme="minorHAnsi" w:eastAsiaTheme="minorEastAsia" w:hAnsiTheme="minorHAnsi"/>
           <w:noProof/>
           <w:sz w:val="22"/>
-          <w:lang w:eastAsia="lt-LT"/>
-        </w:rPr>
-      </w:pPr>
-      <w:hyperlink w:anchor="_Toc23251693" w:history="1">
+          <w:lang w:val="en-US"/>
+        </w:rPr>
+      </w:pPr>
+      <w:hyperlink w:anchor="_Toc23427551" w:history="1">
         <w:r>
           <w:rPr>
             <w:rStyle w:val="Hyperlink"/>
             <w:noProof/>
           </w:rPr>
-          <w:t>2.</w:t>
+          <w:t>2</w:t>
         </w:r>
         <w:r>
           <w:rPr>
             <w:rFonts w:asciiTheme="minorHAnsi" w:eastAsiaTheme="minorEastAsia" w:hAnsiTheme="minorHAnsi"/>
             <w:noProof/>
             <w:sz w:val="22"/>
-            <w:lang w:eastAsia="lt-LT"/>
+            <w:lang w:val="en-US"/>
           </w:rPr>
           <w:tab/>
         </w:r>
@@ -1243,7 +1437,7 @@
             <w:noProof/>
             <w:webHidden/>
           </w:rPr>
-          <w:instrText xml:space="preserve"> PAGEREF _Toc23251693 \h </w:instrText>
+          <w:instrText xml:space="preserve"> PAGEREF _Toc23427551 \h </w:instrText>
         </w:r>
         <w:r>
           <w:rPr>
@@ -1263,7 +1457,7 @@
             <w:noProof/>
             <w:webHidden/>
           </w:rPr>
-          <w:t>7</w:t>
+          <w:t>8</w:t>
         </w:r>
         <w:r>
           <w:rPr>
@@ -1285,23 +1479,23 @@
           <w:rFonts w:asciiTheme="minorHAnsi" w:eastAsiaTheme="minorEastAsia" w:hAnsiTheme="minorHAnsi"/>
           <w:noProof/>
           <w:sz w:val="22"/>
-          <w:lang w:eastAsia="lt-LT"/>
-        </w:rPr>
-      </w:pPr>
-      <w:hyperlink w:anchor="_Toc23251694" w:history="1">
+          <w:lang w:val="en-US"/>
+        </w:rPr>
+      </w:pPr>
+      <w:hyperlink w:anchor="_Toc23427552" w:history="1">
         <w:r>
           <w:rPr>
             <w:rStyle w:val="Hyperlink"/>
             <w:noProof/>
           </w:rPr>
-          <w:t>2.1.</w:t>
+          <w:t>2.1</w:t>
         </w:r>
         <w:r>
           <w:rPr>
             <w:rFonts w:asciiTheme="minorHAnsi" w:eastAsiaTheme="minorEastAsia" w:hAnsiTheme="minorHAnsi"/>
             <w:noProof/>
             <w:sz w:val="22"/>
-            <w:lang w:eastAsia="lt-LT"/>
+            <w:lang w:val="en-US"/>
           </w:rPr>
           <w:tab/>
         </w:r>
@@ -1331,7 +1525,7 @@
             <w:noProof/>
             <w:webHidden/>
           </w:rPr>
-          <w:instrText xml:space="preserve"> PAGEREF _Toc23251694 \h </w:instrText>
+          <w:instrText xml:space="preserve"> PAGEREF _Toc23427552 \h </w:instrText>
         </w:r>
         <w:r>
           <w:rPr>
@@ -1351,7 +1545,7 @@
             <w:noProof/>
             <w:webHidden/>
           </w:rPr>
-          <w:t>7</w:t>
+          <w:t>8</w:t>
         </w:r>
         <w:r>
           <w:rPr>
@@ -1373,23 +1567,23 @@
           <w:rFonts w:asciiTheme="minorHAnsi" w:eastAsiaTheme="minorEastAsia" w:hAnsiTheme="minorHAnsi"/>
           <w:noProof/>
           <w:sz w:val="22"/>
-          <w:lang w:eastAsia="lt-LT"/>
-        </w:rPr>
-      </w:pPr>
-      <w:hyperlink w:anchor="_Toc23251695" w:history="1">
+          <w:lang w:val="en-US"/>
+        </w:rPr>
+      </w:pPr>
+      <w:hyperlink w:anchor="_Toc23427553" w:history="1">
         <w:r>
           <w:rPr>
             <w:rStyle w:val="Hyperlink"/>
             <w:noProof/>
           </w:rPr>
-          <w:t>2.2.</w:t>
+          <w:t>2.2</w:t>
         </w:r>
         <w:r>
           <w:rPr>
             <w:rFonts w:asciiTheme="minorHAnsi" w:eastAsiaTheme="minorEastAsia" w:hAnsiTheme="minorHAnsi"/>
             <w:noProof/>
             <w:sz w:val="22"/>
-            <w:lang w:eastAsia="lt-LT"/>
+            <w:lang w:val="en-US"/>
           </w:rPr>
           <w:tab/>
         </w:r>
@@ -1419,7 +1613,7 @@
             <w:noProof/>
             <w:webHidden/>
           </w:rPr>
-          <w:instrText xml:space="preserve"> PAGEREF _Toc23251695 \h </w:instrText>
+          <w:instrText xml:space="preserve"> PAGEREF _Toc23427553 \h </w:instrText>
         </w:r>
         <w:r>
           <w:rPr>
@@ -1439,7 +1633,7 @@
             <w:noProof/>
             <w:webHidden/>
           </w:rPr>
-          <w:t>7</w:t>
+          <w:t>8</w:t>
         </w:r>
         <w:r>
           <w:rPr>
@@ -1461,23 +1655,23 @@
           <w:rFonts w:asciiTheme="minorHAnsi" w:eastAsiaTheme="minorEastAsia" w:hAnsiTheme="minorHAnsi"/>
           <w:noProof/>
           <w:sz w:val="22"/>
-          <w:lang w:eastAsia="lt-LT"/>
-        </w:rPr>
-      </w:pPr>
-      <w:hyperlink w:anchor="_Toc23251696" w:history="1">
+          <w:lang w:val="en-US"/>
+        </w:rPr>
+      </w:pPr>
+      <w:hyperlink w:anchor="_Toc23427554" w:history="1">
         <w:r>
           <w:rPr>
             <w:rStyle w:val="Hyperlink"/>
             <w:noProof/>
           </w:rPr>
-          <w:t>2.3.</w:t>
+          <w:t>2.3</w:t>
         </w:r>
         <w:r>
           <w:rPr>
             <w:rFonts w:asciiTheme="minorHAnsi" w:eastAsiaTheme="minorEastAsia" w:hAnsiTheme="minorHAnsi"/>
             <w:noProof/>
             <w:sz w:val="22"/>
-            <w:lang w:eastAsia="lt-LT"/>
+            <w:lang w:val="en-US"/>
           </w:rPr>
           <w:tab/>
         </w:r>
@@ -1507,7 +1701,7 @@
             <w:noProof/>
             <w:webHidden/>
           </w:rPr>
-          <w:instrText xml:space="preserve"> PAGEREF _Toc23251696 \h </w:instrText>
+          <w:instrText xml:space="preserve"> PAGEREF _Toc23427554 \h </w:instrText>
         </w:r>
         <w:r>
           <w:rPr>
@@ -1527,7 +1721,7 @@
             <w:noProof/>
             <w:webHidden/>
           </w:rPr>
-          <w:t>7</w:t>
+          <w:t>8</w:t>
         </w:r>
         <w:r>
           <w:rPr>
@@ -1549,23 +1743,23 @@
           <w:rFonts w:asciiTheme="minorHAnsi" w:eastAsiaTheme="minorEastAsia" w:hAnsiTheme="minorHAnsi"/>
           <w:noProof/>
           <w:sz w:val="22"/>
-          <w:lang w:eastAsia="lt-LT"/>
-        </w:rPr>
-      </w:pPr>
-      <w:hyperlink w:anchor="_Toc23251697" w:history="1">
+          <w:lang w:val="en-US"/>
+        </w:rPr>
+      </w:pPr>
+      <w:hyperlink w:anchor="_Toc23427555" w:history="1">
         <w:r>
           <w:rPr>
             <w:rStyle w:val="Hyperlink"/>
             <w:noProof/>
           </w:rPr>
-          <w:t>2.4.</w:t>
+          <w:t>2.4</w:t>
         </w:r>
         <w:r>
           <w:rPr>
             <w:rFonts w:asciiTheme="minorHAnsi" w:eastAsiaTheme="minorEastAsia" w:hAnsiTheme="minorHAnsi"/>
             <w:noProof/>
             <w:sz w:val="22"/>
-            <w:lang w:eastAsia="lt-LT"/>
+            <w:lang w:val="en-US"/>
           </w:rPr>
           <w:tab/>
         </w:r>
@@ -1595,7 +1789,7 @@
             <w:noProof/>
             <w:webHidden/>
           </w:rPr>
-          <w:instrText xml:space="preserve"> PAGEREF _Toc23251697 \h </w:instrText>
+          <w:instrText xml:space="preserve"> PAGEREF _Toc23427555 \h </w:instrText>
         </w:r>
         <w:r>
           <w:rPr>
@@ -1615,7 +1809,7 @@
             <w:noProof/>
             <w:webHidden/>
           </w:rPr>
-          <w:t>7</w:t>
+          <w:t>8</w:t>
         </w:r>
         <w:r>
           <w:rPr>
@@ -1637,23 +1831,23 @@
           <w:rFonts w:asciiTheme="minorHAnsi" w:eastAsiaTheme="minorEastAsia" w:hAnsiTheme="minorHAnsi"/>
           <w:noProof/>
           <w:sz w:val="22"/>
-          <w:lang w:eastAsia="lt-LT"/>
-        </w:rPr>
-      </w:pPr>
-      <w:hyperlink w:anchor="_Toc23251698" w:history="1">
+          <w:lang w:val="en-US"/>
+        </w:rPr>
+      </w:pPr>
+      <w:hyperlink w:anchor="_Toc23427556" w:history="1">
         <w:r>
           <w:rPr>
             <w:rStyle w:val="Hyperlink"/>
             <w:noProof/>
           </w:rPr>
-          <w:t>2.5.</w:t>
+          <w:t>2.5</w:t>
         </w:r>
         <w:r>
           <w:rPr>
             <w:rFonts w:asciiTheme="minorHAnsi" w:eastAsiaTheme="minorEastAsia" w:hAnsiTheme="minorHAnsi"/>
             <w:noProof/>
             <w:sz w:val="22"/>
-            <w:lang w:eastAsia="lt-LT"/>
+            <w:lang w:val="en-US"/>
           </w:rPr>
           <w:tab/>
         </w:r>
@@ -1683,7 +1877,7 @@
             <w:noProof/>
             <w:webHidden/>
           </w:rPr>
-          <w:instrText xml:space="preserve"> PAGEREF _Toc23251698 \h </w:instrText>
+          <w:instrText xml:space="preserve"> PAGEREF _Toc23427556 \h </w:instrText>
         </w:r>
         <w:r>
           <w:rPr>
@@ -1703,7 +1897,7 @@
             <w:noProof/>
             <w:webHidden/>
           </w:rPr>
-          <w:t>7</w:t>
+          <w:t>8</w:t>
         </w:r>
         <w:r>
           <w:rPr>
@@ -1716,32 +1910,32 @@
     </w:p>
     <w:p>
       <w:pPr>
-        <w:pStyle w:val="TOC2"/>
+        <w:pStyle w:val="TOC3"/>
         <w:tabs>
-          <w:tab w:val="left" w:pos="1100"/>
+          <w:tab w:val="left" w:pos="1320"/>
           <w:tab w:val="right" w:leader="dot" w:pos="9344"/>
         </w:tabs>
         <w:rPr>
           <w:rFonts w:asciiTheme="minorHAnsi" w:eastAsiaTheme="minorEastAsia" w:hAnsiTheme="minorHAnsi"/>
           <w:noProof/>
           <w:sz w:val="22"/>
-          <w:lang w:eastAsia="lt-LT"/>
-        </w:rPr>
-      </w:pPr>
-      <w:hyperlink w:anchor="_Toc23251699" w:history="1">
+          <w:lang w:val="en-US"/>
+        </w:rPr>
+      </w:pPr>
+      <w:hyperlink w:anchor="_Toc23427557" w:history="1">
         <w:r>
           <w:rPr>
             <w:rStyle w:val="Hyperlink"/>
             <w:noProof/>
           </w:rPr>
-          <w:t>2.5.1.</w:t>
+          <w:t>2.5.1</w:t>
         </w:r>
         <w:r>
           <w:rPr>
             <w:rFonts w:asciiTheme="minorHAnsi" w:eastAsiaTheme="minorEastAsia" w:hAnsiTheme="minorHAnsi"/>
             <w:noProof/>
             <w:sz w:val="22"/>
-            <w:lang w:eastAsia="lt-LT"/>
+            <w:lang w:val="en-US"/>
           </w:rPr>
           <w:tab/>
         </w:r>
@@ -1771,7 +1965,7 @@
             <w:noProof/>
             <w:webHidden/>
           </w:rPr>
-          <w:instrText xml:space="preserve"> PAGEREF _Toc23251699 \h </w:instrText>
+          <w:instrText xml:space="preserve"> PAGEREF _Toc23427557 \h </w:instrText>
         </w:r>
         <w:r>
           <w:rPr>
@@ -1791,7 +1985,7 @@
             <w:noProof/>
             <w:webHidden/>
           </w:rPr>
-          <w:t>7</w:t>
+          <w:t>8</w:t>
         </w:r>
         <w:r>
           <w:rPr>
@@ -1804,32 +1998,32 @@
     </w:p>
     <w:p>
       <w:pPr>
-        <w:pStyle w:val="TOC2"/>
+        <w:pStyle w:val="TOC3"/>
         <w:tabs>
-          <w:tab w:val="left" w:pos="1100"/>
+          <w:tab w:val="left" w:pos="1320"/>
           <w:tab w:val="right" w:leader="dot" w:pos="9344"/>
         </w:tabs>
         <w:rPr>
           <w:rFonts w:asciiTheme="minorHAnsi" w:eastAsiaTheme="minorEastAsia" w:hAnsiTheme="minorHAnsi"/>
           <w:noProof/>
           <w:sz w:val="22"/>
-          <w:lang w:eastAsia="lt-LT"/>
-        </w:rPr>
-      </w:pPr>
-      <w:hyperlink w:anchor="_Toc23251700" w:history="1">
+          <w:lang w:val="en-US"/>
+        </w:rPr>
+      </w:pPr>
+      <w:hyperlink w:anchor="_Toc23427558" w:history="1">
         <w:r>
           <w:rPr>
             <w:rStyle w:val="Hyperlink"/>
             <w:noProof/>
           </w:rPr>
-          <w:t>2.5.2.</w:t>
+          <w:t>2.5.2</w:t>
         </w:r>
         <w:r>
           <w:rPr>
             <w:rFonts w:asciiTheme="minorHAnsi" w:eastAsiaTheme="minorEastAsia" w:hAnsiTheme="minorHAnsi"/>
             <w:noProof/>
             <w:sz w:val="22"/>
-            <w:lang w:eastAsia="lt-LT"/>
+            <w:lang w:val="en-US"/>
           </w:rPr>
           <w:tab/>
         </w:r>
@@ -1859,7 +2053,7 @@
             <w:noProof/>
             <w:webHidden/>
           </w:rPr>
-          <w:instrText xml:space="preserve"> PAGEREF _Toc23251700 \h </w:instrText>
+          <w:instrText xml:space="preserve"> PAGEREF _Toc23427558 \h </w:instrText>
         </w:r>
         <w:r>
           <w:rPr>
@@ -1879,7 +2073,7 @@
             <w:noProof/>
             <w:webHidden/>
           </w:rPr>
-          <w:t>7</w:t>
+          <w:t>8</w:t>
         </w:r>
         <w:r>
           <w:rPr>
@@ -1892,32 +2086,32 @@
     </w:p>
     <w:p>
       <w:pPr>
-        <w:pStyle w:val="TOC2"/>
+        <w:pStyle w:val="TOC3"/>
         <w:tabs>
-          <w:tab w:val="left" w:pos="1100"/>
+          <w:tab w:val="left" w:pos="1320"/>
           <w:tab w:val="right" w:leader="dot" w:pos="9344"/>
         </w:tabs>
         <w:rPr>
           <w:rFonts w:asciiTheme="minorHAnsi" w:eastAsiaTheme="minorEastAsia" w:hAnsiTheme="minorHAnsi"/>
           <w:noProof/>
           <w:sz w:val="22"/>
-          <w:lang w:eastAsia="lt-LT"/>
-        </w:rPr>
-      </w:pPr>
-      <w:hyperlink w:anchor="_Toc23251701" w:history="1">
+          <w:lang w:val="en-US"/>
+        </w:rPr>
+      </w:pPr>
+      <w:hyperlink w:anchor="_Toc23427559" w:history="1">
         <w:r>
           <w:rPr>
             <w:rStyle w:val="Hyperlink"/>
             <w:noProof/>
           </w:rPr>
-          <w:t>2.5.3.</w:t>
+          <w:t>2.5.3</w:t>
         </w:r>
         <w:r>
           <w:rPr>
             <w:rFonts w:asciiTheme="minorHAnsi" w:eastAsiaTheme="minorEastAsia" w:hAnsiTheme="minorHAnsi"/>
             <w:noProof/>
             <w:sz w:val="22"/>
-            <w:lang w:eastAsia="lt-LT"/>
+            <w:lang w:val="en-US"/>
           </w:rPr>
           <w:tab/>
         </w:r>
@@ -1947,7 +2141,7 @@
             <w:noProof/>
             <w:webHidden/>
           </w:rPr>
-          <w:instrText xml:space="preserve"> PAGEREF _Toc23251701 \h </w:instrText>
+          <w:instrText xml:space="preserve"> PAGEREF _Toc23427559 \h </w:instrText>
         </w:r>
         <w:r>
           <w:rPr>
@@ -1967,7 +2161,7 @@
             <w:noProof/>
             <w:webHidden/>
           </w:rPr>
-          <w:t>7</w:t>
+          <w:t>8</w:t>
         </w:r>
         <w:r>
           <w:rPr>
@@ -1989,23 +2183,23 @@
           <w:rFonts w:asciiTheme="minorHAnsi" w:eastAsiaTheme="minorEastAsia" w:hAnsiTheme="minorHAnsi"/>
           <w:noProof/>
           <w:sz w:val="22"/>
-          <w:lang w:eastAsia="lt-LT"/>
-        </w:rPr>
-      </w:pPr>
-      <w:hyperlink w:anchor="_Toc23251702" w:history="1">
+          <w:lang w:val="en-US"/>
+        </w:rPr>
+      </w:pPr>
+      <w:hyperlink w:anchor="_Toc23427560" w:history="1">
         <w:r>
           <w:rPr>
             <w:rStyle w:val="Hyperlink"/>
             <w:noProof/>
           </w:rPr>
-          <w:t>3.</w:t>
+          <w:t>3</w:t>
         </w:r>
         <w:r>
           <w:rPr>
             <w:rFonts w:asciiTheme="minorHAnsi" w:eastAsiaTheme="minorEastAsia" w:hAnsiTheme="minorHAnsi"/>
             <w:noProof/>
             <w:sz w:val="22"/>
-            <w:lang w:eastAsia="lt-LT"/>
+            <w:lang w:val="en-US"/>
           </w:rPr>
           <w:tab/>
         </w:r>
@@ -2035,7 +2229,7 @@
             <w:noProof/>
             <w:webHidden/>
           </w:rPr>
-          <w:instrText xml:space="preserve"> PAGEREF _Toc23251702 \h </w:instrText>
+          <w:instrText xml:space="preserve"> PAGEREF _Toc23427560 \h </w:instrText>
         </w:r>
         <w:r>
           <w:rPr>
@@ -2077,23 +2271,23 @@
           <w:rFonts w:asciiTheme="minorHAnsi" w:eastAsiaTheme="minorEastAsia" w:hAnsiTheme="minorHAnsi"/>
           <w:noProof/>
           <w:sz w:val="22"/>
-          <w:lang w:eastAsia="lt-LT"/>
-        </w:rPr>
-      </w:pPr>
-      <w:hyperlink w:anchor="_Toc23251703" w:history="1">
+          <w:lang w:val="en-US"/>
+        </w:rPr>
+      </w:pPr>
+      <w:hyperlink w:anchor="_Toc23427561" w:history="1">
         <w:r>
           <w:rPr>
             <w:rStyle w:val="Hyperlink"/>
             <w:noProof/>
           </w:rPr>
-          <w:t>4.</w:t>
+          <w:t>4</w:t>
         </w:r>
         <w:r>
           <w:rPr>
             <w:rFonts w:asciiTheme="minorHAnsi" w:eastAsiaTheme="minorEastAsia" w:hAnsiTheme="minorHAnsi"/>
             <w:noProof/>
             <w:sz w:val="22"/>
-            <w:lang w:eastAsia="lt-LT"/>
+            <w:lang w:val="en-US"/>
           </w:rPr>
           <w:tab/>
         </w:r>
@@ -2104,6 +2298,8 @@
           </w:rPr>
           <w:t>Išvados</w:t>
         </w:r>
+        <w:bookmarkStart w:id="1" w:name="_GoBack"/>
+        <w:bookmarkEnd w:id="1"/>
         <w:r>
           <w:rPr>
             <w:noProof/>
@@ -2123,7 +2319,7 @@
             <w:noProof/>
             <w:webHidden/>
           </w:rPr>
-          <w:instrText xml:space="preserve"> PAGEREF _Toc23251703 \h </w:instrText>
+          <w:instrText xml:space="preserve"> PAGEREF _Toc23427561 \h </w:instrText>
         </w:r>
         <w:r>
           <w:rPr>
@@ -2143,7 +2339,7 @@
             <w:noProof/>
             <w:webHidden/>
           </w:rPr>
-          <w:t>11</w:t>
+          <w:t>10</w:t>
         </w:r>
         <w:r>
           <w:rPr>
@@ -2165,23 +2361,23 @@
           <w:rFonts w:asciiTheme="minorHAnsi" w:eastAsiaTheme="minorEastAsia" w:hAnsiTheme="minorHAnsi"/>
           <w:noProof/>
           <w:sz w:val="22"/>
-          <w:lang w:eastAsia="lt-LT"/>
-        </w:rPr>
-      </w:pPr>
-      <w:hyperlink w:anchor="_Toc23251704" w:history="1">
+          <w:lang w:val="en-US"/>
+        </w:rPr>
+      </w:pPr>
+      <w:hyperlink w:anchor="_Toc23427562" w:history="1">
         <w:r>
           <w:rPr>
             <w:rStyle w:val="Hyperlink"/>
             <w:noProof/>
           </w:rPr>
-          <w:t>5.</w:t>
+          <w:t>5</w:t>
         </w:r>
         <w:r>
           <w:rPr>
             <w:rFonts w:asciiTheme="minorHAnsi" w:eastAsiaTheme="minorEastAsia" w:hAnsiTheme="minorHAnsi"/>
             <w:noProof/>
             <w:sz w:val="22"/>
-            <w:lang w:eastAsia="lt-LT"/>
+            <w:lang w:val="en-US"/>
           </w:rPr>
           <w:tab/>
         </w:r>
@@ -2211,7 +2407,7 @@
             <w:noProof/>
             <w:webHidden/>
           </w:rPr>
-          <w:instrText xml:space="preserve"> PAGEREF _Toc23251704 \h </w:instrText>
+          <w:instrText xml:space="preserve"> PAGEREF _Toc23427562 \h </w:instrText>
         </w:r>
         <w:r>
           <w:rPr>
@@ -2231,7 +2427,7 @@
             <w:noProof/>
             <w:webHidden/>
           </w:rPr>
-          <w:t>12</w:t>
+          <w:t>11</w:t>
         </w:r>
         <w:r>
           <w:rPr>
@@ -2253,23 +2449,23 @@
           <w:rFonts w:asciiTheme="minorHAnsi" w:eastAsiaTheme="minorEastAsia" w:hAnsiTheme="minorHAnsi"/>
           <w:noProof/>
           <w:sz w:val="22"/>
-          <w:lang w:eastAsia="lt-LT"/>
-        </w:rPr>
-      </w:pPr>
-      <w:hyperlink w:anchor="_Toc23251705" w:history="1">
+          <w:lang w:val="en-US"/>
+        </w:rPr>
+      </w:pPr>
+      <w:hyperlink w:anchor="_Toc23427563" w:history="1">
         <w:r>
           <w:rPr>
             <w:rStyle w:val="Hyperlink"/>
             <w:noProof/>
           </w:rPr>
-          <w:t>6.</w:t>
+          <w:t>6</w:t>
         </w:r>
         <w:r>
           <w:rPr>
             <w:rFonts w:asciiTheme="minorHAnsi" w:eastAsiaTheme="minorEastAsia" w:hAnsiTheme="minorHAnsi"/>
             <w:noProof/>
             <w:sz w:val="22"/>
-            <w:lang w:eastAsia="lt-LT"/>
+            <w:lang w:val="en-US"/>
           </w:rPr>
           <w:tab/>
         </w:r>
@@ -2299,7 +2495,7 @@
             <w:noProof/>
             <w:webHidden/>
           </w:rPr>
-          <w:instrText xml:space="preserve"> PAGEREF _Toc23251705 \h </w:instrText>
+          <w:instrText xml:space="preserve"> PAGEREF _Toc23427563 \h </w:instrText>
         </w:r>
         <w:r>
           <w:rPr>
@@ -2319,7 +2515,7 @@
             <w:noProof/>
             <w:webHidden/>
           </w:rPr>
-          <w:t>13</w:t>
+          <w:t>12</w:t>
         </w:r>
         <w:r>
           <w:rPr>
@@ -2338,84 +2534,99 @@
           <w:tab w:val="right" w:leader="dot" w:pos="9344"/>
         </w:tabs>
         <w:rPr>
+          <w:rFonts w:asciiTheme="minorHAnsi" w:eastAsiaTheme="minorEastAsia" w:hAnsiTheme="minorHAnsi"/>
+          <w:noProof/>
+          <w:sz w:val="22"/>
+          <w:lang w:val="en-US"/>
+        </w:rPr>
+      </w:pPr>
+      <w:hyperlink w:anchor="_Toc23427564" w:history="1">
+        <w:r>
+          <w:rPr>
+            <w:rStyle w:val="Hyperlink"/>
+            <w:noProof/>
+          </w:rPr>
+          <w:t>6.1</w:t>
+        </w:r>
+        <w:r>
+          <w:rPr>
+            <w:rFonts w:asciiTheme="minorHAnsi" w:eastAsiaTheme="minorEastAsia" w:hAnsiTheme="minorHAnsi"/>
+            <w:noProof/>
+            <w:sz w:val="22"/>
+            <w:lang w:val="en-US"/>
+          </w:rPr>
+          <w:tab/>
+        </w:r>
+        <w:r>
+          <w:rPr>
+            <w:rStyle w:val="Hyperlink"/>
+            <w:noProof/>
+          </w:rPr>
+          <w:t>Semestro darbų suvestinė</w:t>
+        </w:r>
+        <w:r>
+          <w:rPr>
+            <w:noProof/>
+            <w:webHidden/>
+          </w:rPr>
+          <w:tab/>
+        </w:r>
+        <w:r>
+          <w:rPr>
+            <w:noProof/>
+            <w:webHidden/>
+          </w:rPr>
+          <w:fldChar w:fldCharType="begin"/>
+        </w:r>
+        <w:r>
+          <w:rPr>
+            <w:noProof/>
+            <w:webHidden/>
+          </w:rPr>
+          <w:instrText xml:space="preserve"> PAGEREF _Toc23427564 \h </w:instrText>
+        </w:r>
+        <w:r>
+          <w:rPr>
+            <w:noProof/>
+            <w:webHidden/>
+          </w:rPr>
+        </w:r>
+        <w:r>
+          <w:rPr>
+            <w:noProof/>
+            <w:webHidden/>
+          </w:rPr>
+          <w:fldChar w:fldCharType="separate"/>
+        </w:r>
+        <w:r>
+          <w:rPr>
+            <w:noProof/>
+            <w:webHidden/>
+          </w:rPr>
+          <w:t>12</w:t>
+        </w:r>
+        <w:r>
+          <w:rPr>
+            <w:noProof/>
+            <w:webHidden/>
+          </w:rPr>
+          <w:fldChar w:fldCharType="end"/>
+        </w:r>
+      </w:hyperlink>
+    </w:p>
+    <w:p>
+      <w:pPr>
+        <w:pStyle w:val="TOC2"/>
+        <w:tabs>
+          <w:tab w:val="left" w:pos="880"/>
+          <w:tab w:val="right" w:leader="dot" w:pos="9344"/>
+        </w:tabs>
+        <w:rPr>
           <w:rFonts w:eastAsiaTheme="majorEastAsia" w:cstheme="majorBidi"/>
           <w:sz w:val="28"/>
           <w:szCs w:val="28"/>
         </w:rPr>
       </w:pPr>
-      <w:hyperlink w:anchor="_Toc23251706" w:history="1">
-        <w:r>
-          <w:rPr>
-            <w:rStyle w:val="Hyperlink"/>
-            <w:noProof/>
-          </w:rPr>
-          <w:t>6.1.</w:t>
-        </w:r>
-        <w:r>
-          <w:rPr>
-            <w:rFonts w:asciiTheme="minorHAnsi" w:eastAsiaTheme="minorEastAsia" w:hAnsiTheme="minorHAnsi"/>
-            <w:noProof/>
-            <w:sz w:val="22"/>
-            <w:lang w:eastAsia="lt-LT"/>
-          </w:rPr>
-          <w:tab/>
-        </w:r>
-        <w:r>
-          <w:rPr>
-            <w:rStyle w:val="Hyperlink"/>
-            <w:noProof/>
-          </w:rPr>
-          <w:t>Semestro darbų suvestinė</w:t>
-        </w:r>
-        <w:r>
-          <w:rPr>
-            <w:noProof/>
-            <w:webHidden/>
-          </w:rPr>
-          <w:tab/>
-        </w:r>
-        <w:r>
-          <w:rPr>
-            <w:noProof/>
-            <w:webHidden/>
-          </w:rPr>
-          <w:fldChar w:fldCharType="begin"/>
-        </w:r>
-        <w:r>
-          <w:rPr>
-            <w:noProof/>
-            <w:webHidden/>
-          </w:rPr>
-          <w:instrText xml:space="preserve"> PAGEREF _Toc23251706 \h </w:instrText>
-        </w:r>
-        <w:r>
-          <w:rPr>
-            <w:noProof/>
-            <w:webHidden/>
-          </w:rPr>
-        </w:r>
-        <w:r>
-          <w:rPr>
-            <w:noProof/>
-            <w:webHidden/>
-          </w:rPr>
-          <w:fldChar w:fldCharType="separate"/>
-        </w:r>
-        <w:r>
-          <w:rPr>
-            <w:noProof/>
-            <w:webHidden/>
-          </w:rPr>
-          <w:t>13</w:t>
-        </w:r>
-        <w:r>
-          <w:rPr>
-            <w:noProof/>
-            <w:webHidden/>
-          </w:rPr>
-          <w:fldChar w:fldCharType="end"/>
-        </w:r>
-      </w:hyperlink>
       <w:r>
         <w:fldChar w:fldCharType="end"/>
       </w:r>
@@ -2428,77 +2639,292 @@
           <w:numId w:val="0"/>
         </w:numPr>
       </w:pPr>
-      <w:bookmarkStart w:id="1" w:name="_Toc457506668"/>
-      <w:bookmarkStart w:id="2" w:name="_Toc23251576"/>
-      <w:bookmarkStart w:id="3" w:name="_Toc23251685"/>
+      <w:bookmarkStart w:id="2" w:name="_Toc457506668"/>
+      <w:bookmarkStart w:id="3" w:name="_Toc23251576"/>
+      <w:bookmarkStart w:id="4" w:name="_Toc23427541"/>
       <w:r>
         <w:lastRenderedPageBreak/>
         <w:t>Terminų ir santraukų žodynas</w:t>
       </w:r>
-      <w:bookmarkEnd w:id="1"/>
       <w:bookmarkEnd w:id="2"/>
       <w:bookmarkEnd w:id="3"/>
+      <w:bookmarkEnd w:id="4"/>
     </w:p>
     <w:tbl>
       <w:tblPr>
-        <w:tblStyle w:val="TableGrid"/>
+        <w:tblStyle w:val="Santraukos"/>
         <w:tblW w:w="0" w:type="auto"/>
-        <w:tblInd w:w="675" w:type="dxa"/>
-        <w:tblBorders>
-          <w:top w:val="none" w:sz="0" w:space="0" w:color="auto"/>
-          <w:left w:val="none" w:sz="0" w:space="0" w:color="auto"/>
-          <w:bottom w:val="none" w:sz="0" w:space="0" w:color="auto"/>
-          <w:right w:val="none" w:sz="0" w:space="0" w:color="auto"/>
-          <w:insideH w:val="none" w:sz="0" w:space="0" w:color="auto"/>
-          <w:insideV w:val="none" w:sz="0" w:space="0" w:color="auto"/>
-        </w:tblBorders>
-        <w:tblLook w:val="04A0" w:firstRow="1" w:lastRow="0" w:firstColumn="1" w:lastColumn="0" w:noHBand="0" w:noVBand="1"/>
+        <w:tblLook w:val="06A0" w:firstRow="1" w:lastRow="0" w:firstColumn="1" w:lastColumn="0" w:noHBand="1" w:noVBand="1"/>
       </w:tblPr>
       <w:tblGrid>
-        <w:gridCol w:w="1540"/>
-        <w:gridCol w:w="7139"/>
+        <w:gridCol w:w="1817"/>
+        <w:gridCol w:w="6862"/>
       </w:tblGrid>
       <w:tr>
         <w:tc>
           <w:tcPr>
-            <w:tcW w:w="1540" w:type="dxa"/>
+            <w:cnfStyle w:val="001000000000" w:firstRow="0" w:lastRow="0" w:firstColumn="1" w:lastColumn="0" w:oddVBand="0" w:evenVBand="0" w:oddHBand="0" w:evenHBand="0" w:firstRowFirstColumn="0" w:firstRowLastColumn="0" w:lastRowFirstColumn="0" w:lastRowLastColumn="0"/>
+            <w:tcW w:w="1817" w:type="dxa"/>
           </w:tcPr>
           <w:p>
             <w:pPr>
-              <w:ind w:firstLine="0"/>
               <w:jc w:val="left"/>
-              <w:rPr>
-                <w:b/>
-              </w:rPr>
             </w:pPr>
             <w:r>
-              <w:rPr>
-                <w:b/>
-              </w:rPr>
               <w:t>HTML</w:t>
             </w:r>
           </w:p>
         </w:tc>
         <w:tc>
           <w:tcPr>
-            <w:tcW w:w="7139" w:type="dxa"/>
+            <w:tcW w:w="6862" w:type="dxa"/>
           </w:tcPr>
           <w:p>
             <w:pPr>
-              <w:ind w:firstLine="0"/>
+              <w:cnfStyle w:val="000000000000" w:firstRow="0" w:lastRow="0" w:firstColumn="0" w:lastColumn="0" w:oddVBand="0" w:evenVBand="0" w:oddHBand="0" w:evenHBand="0" w:firstRowFirstColumn="0" w:firstRowLastColumn="0" w:lastRowFirstColumn="0" w:lastRowLastColumn="0"/>
+            </w:pPr>
+            <w:r>
+              <w:t xml:space="preserve">Hiperteksto žymėjimo kalba </w:t>
+            </w:r>
+            <w:r>
+              <w:t xml:space="preserve">(angl. </w:t>
+            </w:r>
+            <w:proofErr w:type="spellStart"/>
+            <w:r>
+              <w:rPr>
+                <w:i/>
+              </w:rPr>
+              <w:t>Hypertext</w:t>
+            </w:r>
+            <w:proofErr w:type="spellEnd"/>
+            <w:r>
+              <w:rPr>
+                <w:i/>
+              </w:rPr>
+              <w:t xml:space="preserve"> </w:t>
+            </w:r>
+            <w:proofErr w:type="spellStart"/>
+            <w:r>
+              <w:rPr>
+                <w:i/>
+              </w:rPr>
+              <w:t>Markup</w:t>
+            </w:r>
+            <w:proofErr w:type="spellEnd"/>
+            <w:r>
+              <w:rPr>
+                <w:i/>
+              </w:rPr>
+              <w:t xml:space="preserve"> </w:t>
+            </w:r>
+            <w:proofErr w:type="spellStart"/>
+            <w:r>
+              <w:rPr>
+                <w:i/>
+              </w:rPr>
+              <w:t>Language</w:t>
+            </w:r>
+            <w:proofErr w:type="spellEnd"/>
+            <w:r>
+              <w:t>)</w:t>
+            </w:r>
+            <w:r>
+              <w:t xml:space="preserve"> </w:t>
+            </w:r>
+            <w:r>
+              <w:t>– kompiuterinė žymėjimo kalba, naudojama pateikti turinį internete.</w:t>
+            </w:r>
+          </w:p>
+        </w:tc>
+      </w:tr>
+      <w:tr>
+        <w:tc>
+          <w:tcPr>
+            <w:cnfStyle w:val="001000000000" w:firstRow="0" w:lastRow="0" w:firstColumn="1" w:lastColumn="0" w:oddVBand="0" w:evenVBand="0" w:oddHBand="0" w:evenHBand="0" w:firstRowFirstColumn="0" w:firstRowLastColumn="0" w:lastRowFirstColumn="0" w:lastRowLastColumn="0"/>
+            <w:tcW w:w="1817" w:type="dxa"/>
+          </w:tcPr>
+          <w:p>
+            <w:pPr>
               <w:jc w:val="left"/>
             </w:pPr>
             <w:r>
-              <w:t>Hiperteksto žymėjimo kalba – kompiuterinė žymėjimo kalba, naudojama pateikti turinį internete (a</w:t>
+              <w:t>CSS</w:t>
+            </w:r>
+          </w:p>
+        </w:tc>
+        <w:tc>
+          <w:tcPr>
+            <w:tcW w:w="6862" w:type="dxa"/>
+          </w:tcPr>
+          <w:p>
+            <w:pPr>
+              <w:cnfStyle w:val="000000000000" w:firstRow="0" w:lastRow="0" w:firstColumn="0" w:lastColumn="0" w:oddVBand="0" w:evenVBand="0" w:oddHBand="0" w:evenHBand="0" w:firstRowFirstColumn="0" w:firstRowLastColumn="0" w:lastRowFirstColumn="0" w:lastRowLastColumn="0"/>
+            </w:pPr>
+            <w:r>
+              <w:t>P</w:t>
             </w:r>
             <w:r>
-              <w:t xml:space="preserve">ngl. </w:t>
+              <w:t>akopiniai stilių šablonai</w:t>
+            </w:r>
+            <w:r>
+              <w:t xml:space="preserve"> </w:t>
+            </w:r>
+            <w:r>
+              <w:t xml:space="preserve">(angl. </w:t>
+            </w:r>
+            <w:proofErr w:type="spellStart"/>
+            <w:r>
+              <w:rPr>
+                <w:i/>
+                <w:iCs/>
+              </w:rPr>
+              <w:t>Cascading</w:t>
+            </w:r>
+            <w:proofErr w:type="spellEnd"/>
+            <w:r>
+              <w:rPr>
+                <w:i/>
+                <w:iCs/>
+              </w:rPr>
+              <w:t xml:space="preserve"> Style </w:t>
+            </w:r>
+            <w:proofErr w:type="spellStart"/>
+            <w:r>
+              <w:rPr>
+                <w:i/>
+                <w:iCs/>
+              </w:rPr>
+              <w:t>Sheets</w:t>
+            </w:r>
+            <w:proofErr w:type="spellEnd"/>
+            <w:r>
+              <w:t>)</w:t>
+            </w:r>
+            <w:r>
+              <w:t xml:space="preserve"> – </w:t>
+            </w:r>
+            <w:r>
+              <w:t>kalba, skirta nusakyti kita struktūrine kalba aprašyto dokumento vaizdavimą.</w:t>
+            </w:r>
+          </w:p>
+        </w:tc>
+      </w:tr>
+      <w:tr>
+        <w:tc>
+          <w:tcPr>
+            <w:cnfStyle w:val="001000000000" w:firstRow="0" w:lastRow="0" w:firstColumn="1" w:lastColumn="0" w:oddVBand="0" w:evenVBand="0" w:oddHBand="0" w:evenHBand="0" w:firstRowFirstColumn="0" w:firstRowLastColumn="0" w:lastRowFirstColumn="0" w:lastRowLastColumn="0"/>
+            <w:tcW w:w="1817" w:type="dxa"/>
+          </w:tcPr>
+          <w:p>
+            <w:pPr>
+              <w:jc w:val="left"/>
+            </w:pPr>
+            <w:r>
+              <w:t>JavaScript (</w:t>
+            </w:r>
+            <w:r>
+              <w:t>JS)</w:t>
+            </w:r>
+          </w:p>
+        </w:tc>
+        <w:tc>
+          <w:tcPr>
+            <w:tcW w:w="6862" w:type="dxa"/>
+          </w:tcPr>
+          <w:p>
+            <w:pPr>
+              <w:cnfStyle w:val="000000000000" w:firstRow="0" w:lastRow="0" w:firstColumn="0" w:lastColumn="0" w:oddVBand="0" w:evenVBand="0" w:oddHBand="0" w:evenHBand="0" w:firstRowFirstColumn="0" w:firstRowLastColumn="0" w:lastRowFirstColumn="0" w:lastRowLastColumn="0"/>
+            </w:pPr>
+            <w:proofErr w:type="spellStart"/>
+            <w:r>
+              <w:t>Skriptų</w:t>
+            </w:r>
+            <w:proofErr w:type="spellEnd"/>
+            <w:r>
+              <w:t xml:space="preserve"> programavimo kalba</w:t>
+            </w:r>
+            <w:r>
+              <w:t>, palaikoma kiekvienos modernios interneto naršyklės.</w:t>
+            </w:r>
+          </w:p>
+        </w:tc>
+      </w:tr>
+      <w:tr>
+        <w:tc>
+          <w:tcPr>
+            <w:cnfStyle w:val="001000000000" w:firstRow="0" w:lastRow="0" w:firstColumn="1" w:lastColumn="0" w:oddVBand="0" w:evenVBand="0" w:oddHBand="0" w:evenHBand="0" w:firstRowFirstColumn="0" w:firstRowLastColumn="0" w:lastRowFirstColumn="0" w:lastRowLastColumn="0"/>
+            <w:tcW w:w="1817" w:type="dxa"/>
+          </w:tcPr>
+          <w:p>
+            <w:pPr>
+              <w:jc w:val="left"/>
+            </w:pPr>
+            <w:r>
+              <w:t>HTTP</w:t>
+            </w:r>
+          </w:p>
+        </w:tc>
+        <w:tc>
+          <w:tcPr>
+            <w:tcW w:w="6862" w:type="dxa"/>
+          </w:tcPr>
+          <w:p>
+            <w:pPr>
+              <w:cnfStyle w:val="000000000000" w:firstRow="0" w:lastRow="0" w:firstColumn="0" w:lastColumn="0" w:oddVBand="0" w:evenVBand="0" w:oddHBand="0" w:evenHBand="0" w:firstRowFirstColumn="0" w:firstRowLastColumn="0" w:lastRowFirstColumn="0" w:lastRowLastColumn="0"/>
+            </w:pPr>
+            <w:r>
+              <w:t xml:space="preserve">Internetinis protokolas (angl. </w:t>
+            </w:r>
+            <w:proofErr w:type="spellStart"/>
+            <w:r>
+              <w:rPr>
+                <w:i/>
+                <w:iCs/>
+              </w:rPr>
+              <w:t>HyperText</w:t>
+            </w:r>
+            <w:proofErr w:type="spellEnd"/>
+            <w:r>
+              <w:rPr>
+                <w:i/>
+                <w:iCs/>
+              </w:rPr>
+              <w:t xml:space="preserve"> </w:t>
+            </w:r>
+            <w:proofErr w:type="spellStart"/>
+            <w:r>
+              <w:rPr>
+                <w:i/>
+                <w:iCs/>
+              </w:rPr>
+              <w:t>Transfer</w:t>
+            </w:r>
+            <w:proofErr w:type="spellEnd"/>
+            <w:r>
+              <w:rPr>
+                <w:i/>
+                <w:iCs/>
+              </w:rPr>
+              <w:t xml:space="preserve"> </w:t>
+            </w:r>
+            <w:proofErr w:type="spellStart"/>
+            <w:r>
+              <w:rPr>
+                <w:i/>
+                <w:iCs/>
+              </w:rPr>
+              <w:t>Protocol</w:t>
+            </w:r>
+            <w:proofErr w:type="spellEnd"/>
+            <w:r>
+              <w:t>) skirtas perduoti įvairią informaciją pasauliniame tinkle (</w:t>
             </w:r>
             <w:r>
               <w:rPr>
                 <w:i/>
+                <w:iCs/>
               </w:rPr>
-              <w:t>Hypertext Markup Language</w:t>
+              <w:t>WWW</w:t>
             </w:r>
             <w:r>
               <w:t>).</w:t>
@@ -2509,91 +2935,115 @@
       <w:tr>
         <w:tc>
           <w:tcPr>
-            <w:tcW w:w="1540" w:type="dxa"/>
+            <w:cnfStyle w:val="001000000000" w:firstRow="0" w:lastRow="0" w:firstColumn="1" w:lastColumn="0" w:oddVBand="0" w:evenVBand="0" w:oddHBand="0" w:evenHBand="0" w:firstRowFirstColumn="0" w:firstRowLastColumn="0" w:lastRowFirstColumn="0" w:lastRowLastColumn="0"/>
+            <w:tcW w:w="1817" w:type="dxa"/>
           </w:tcPr>
           <w:p>
             <w:pPr>
-              <w:ind w:firstLine="0"/>
               <w:jc w:val="left"/>
             </w:pPr>
+            <w:r>
+              <w:t>NoSQL</w:t>
+            </w:r>
           </w:p>
         </w:tc>
         <w:tc>
           <w:tcPr>
-            <w:tcW w:w="7139" w:type="dxa"/>
+            <w:tcW w:w="6862" w:type="dxa"/>
           </w:tcPr>
           <w:p>
             <w:pPr>
-              <w:ind w:firstLine="0"/>
-              <w:jc w:val="left"/>
+              <w:cnfStyle w:val="000000000000" w:firstRow="0" w:lastRow="0" w:firstColumn="0" w:lastColumn="0" w:oddVBand="0" w:evenVBand="0" w:oddHBand="0" w:evenHBand="0" w:firstRowFirstColumn="0" w:firstRowLastColumn="0" w:lastRowFirstColumn="0" w:lastRowLastColumn="0"/>
             </w:pPr>
+            <w:r>
+              <w:t>Ne-reliacinė duom</w:t>
+            </w:r>
+            <w:r>
+              <w:t xml:space="preserve">enų </w:t>
+            </w:r>
+            <w:r>
+              <w:t>bazė.</w:t>
+            </w:r>
           </w:p>
         </w:tc>
       </w:tr>
       <w:tr>
         <w:tc>
           <w:tcPr>
-            <w:tcW w:w="1540" w:type="dxa"/>
+            <w:cnfStyle w:val="001000000000" w:firstRow="0" w:lastRow="0" w:firstColumn="1" w:lastColumn="0" w:oddVBand="0" w:evenVBand="0" w:oddHBand="0" w:evenHBand="0" w:firstRowFirstColumn="0" w:firstRowLastColumn="0" w:lastRowFirstColumn="0" w:lastRowLastColumn="0"/>
+            <w:tcW w:w="1817" w:type="dxa"/>
           </w:tcPr>
           <w:p>
             <w:pPr>
-              <w:ind w:firstLine="0"/>
               <w:jc w:val="left"/>
             </w:pPr>
+            <w:r>
+              <w:t>SSL</w:t>
+            </w:r>
           </w:p>
         </w:tc>
         <w:tc>
           <w:tcPr>
-            <w:tcW w:w="7139" w:type="dxa"/>
+            <w:tcW w:w="6862" w:type="dxa"/>
           </w:tcPr>
           <w:p>
             <w:pPr>
-              <w:ind w:firstLine="0"/>
-              <w:jc w:val="left"/>
+              <w:cnfStyle w:val="000000000000" w:firstRow="0" w:lastRow="0" w:firstColumn="0" w:lastColumn="0" w:oddVBand="0" w:evenVBand="0" w:oddHBand="0" w:evenHBand="0" w:firstRowFirstColumn="0" w:firstRowLastColumn="0" w:lastRowFirstColumn="0" w:lastRowLastColumn="0"/>
             </w:pPr>
-          </w:p>
-        </w:tc>
-      </w:tr>
-      <w:tr>
-        <w:tc>
-          <w:tcPr>
-            <w:tcW w:w="1540" w:type="dxa"/>
-          </w:tcPr>
-          <w:p>
-            <w:pPr>
-              <w:ind w:firstLine="0"/>
-              <w:jc w:val="left"/>
-            </w:pPr>
-          </w:p>
-        </w:tc>
-        <w:tc>
-          <w:tcPr>
-            <w:tcW w:w="7139" w:type="dxa"/>
-          </w:tcPr>
-          <w:p>
-            <w:pPr>
-              <w:ind w:firstLine="0"/>
-              <w:jc w:val="left"/>
-            </w:pPr>
+            <w:r>
+              <w:t xml:space="preserve">Kriptografinis protokolas (angl. </w:t>
+            </w:r>
+            <w:proofErr w:type="spellStart"/>
+            <w:r>
+              <w:rPr>
+                <w:i/>
+                <w:iCs/>
+              </w:rPr>
+              <w:t>Transport</w:t>
+            </w:r>
+            <w:proofErr w:type="spellEnd"/>
+            <w:r>
+              <w:rPr>
+                <w:i/>
+                <w:iCs/>
+              </w:rPr>
+              <w:t xml:space="preserve"> </w:t>
+            </w:r>
+            <w:proofErr w:type="spellStart"/>
+            <w:r>
+              <w:rPr>
+                <w:i/>
+                <w:iCs/>
+              </w:rPr>
+              <w:t>Layer</w:t>
+            </w:r>
+            <w:proofErr w:type="spellEnd"/>
+            <w:r>
+              <w:rPr>
+                <w:i/>
+                <w:iCs/>
+              </w:rPr>
+              <w:t xml:space="preserve"> </w:t>
+            </w:r>
+            <w:proofErr w:type="spellStart"/>
+            <w:r>
+              <w:rPr>
+                <w:i/>
+                <w:iCs/>
+              </w:rPr>
+              <w:t>Security</w:t>
+            </w:r>
+            <w:proofErr w:type="spellEnd"/>
+            <w:r>
+              <w:t xml:space="preserve">) – </w:t>
+            </w:r>
+            <w:r>
+              <w:t>numatantis apsaugotą duomenų perdavimą tarp mazgų pasauliniame kompiuterių tinkle internete.</w:t>
+            </w:r>
           </w:p>
         </w:tc>
       </w:tr>
     </w:tbl>
-    <w:p>
-      <w:pPr>
-        <w:spacing w:after="200" w:line="276" w:lineRule="auto"/>
-        <w:rPr>
-          <w:rFonts w:eastAsiaTheme="majorEastAsia" w:cstheme="majorBidi"/>
-          <w:b/>
-          <w:bCs/>
-          <w:sz w:val="28"/>
-          <w:szCs w:val="28"/>
-        </w:rPr>
-      </w:pPr>
-      <w:r>
-        <w:br w:type="page"/>
-      </w:r>
-    </w:p>
     <w:p>
       <w:pPr>
         <w:pStyle w:val="Heading1"/>
@@ -2603,16 +3053,16 @@
         </w:numPr>
         <w:ind w:left="431" w:hanging="431"/>
       </w:pPr>
-      <w:bookmarkStart w:id="4" w:name="_Toc457506669"/>
-      <w:bookmarkStart w:id="5" w:name="_Toc23251577"/>
-      <w:bookmarkStart w:id="6" w:name="_Toc23251686"/>
+      <w:bookmarkStart w:id="5" w:name="_Toc457506669"/>
+      <w:bookmarkStart w:id="6" w:name="_Toc23251577"/>
+      <w:bookmarkStart w:id="7" w:name="_Toc23427542"/>
       <w:r>
         <w:lastRenderedPageBreak/>
         <w:t>Įvadas</w:t>
       </w:r>
-      <w:bookmarkEnd w:id="4"/>
       <w:bookmarkEnd w:id="5"/>
       <w:bookmarkEnd w:id="6"/>
+      <w:bookmarkEnd w:id="7"/>
     </w:p>
     <w:p/>
     <w:p/>
@@ -2720,16 +3170,16 @@
       <w:pPr>
         <w:pStyle w:val="Heading1"/>
       </w:pPr>
-      <w:bookmarkStart w:id="7" w:name="_Toc457506670"/>
-      <w:bookmarkStart w:id="8" w:name="_Toc23251578"/>
-      <w:bookmarkStart w:id="9" w:name="_Toc23251687"/>
+      <w:bookmarkStart w:id="8" w:name="_Toc457506670"/>
+      <w:bookmarkStart w:id="9" w:name="_Toc23251578"/>
+      <w:bookmarkStart w:id="10" w:name="_Toc23427543"/>
       <w:r>
         <w:lastRenderedPageBreak/>
         <w:t>Analizė</w:t>
       </w:r>
-      <w:bookmarkEnd w:id="7"/>
       <w:bookmarkEnd w:id="8"/>
       <w:bookmarkEnd w:id="9"/>
+      <w:bookmarkEnd w:id="10"/>
     </w:p>
     <w:p>
       <w:r>
@@ -2740,18 +3190,18 @@
       <w:pPr>
         <w:pStyle w:val="Heading2"/>
       </w:pPr>
-      <w:bookmarkStart w:id="10" w:name="_Toc457506671"/>
-      <w:bookmarkStart w:id="11" w:name="_Toc23251579"/>
-      <w:bookmarkStart w:id="12" w:name="_Toc23251688"/>
+      <w:bookmarkStart w:id="11" w:name="_Toc457506671"/>
+      <w:bookmarkStart w:id="12" w:name="_Toc23251579"/>
+      <w:bookmarkStart w:id="13" w:name="_Toc23427544"/>
       <w:r>
         <w:t>Esamų sprendimų analizė</w:t>
       </w:r>
-      <w:bookmarkEnd w:id="10"/>
+      <w:bookmarkEnd w:id="11"/>
       <w:r>
         <w:t xml:space="preserve"> (pavyzdys)</w:t>
       </w:r>
-      <w:bookmarkEnd w:id="11"/>
       <w:bookmarkEnd w:id="12"/>
+      <w:bookmarkEnd w:id="13"/>
     </w:p>
     <w:p>
       <w:r>
@@ -2768,13 +3218,18 @@
       <w:pPr>
         <w:pStyle w:val="Heading3"/>
       </w:pPr>
-      <w:bookmarkStart w:id="13" w:name="_Toc23251580"/>
-      <w:bookmarkStart w:id="14" w:name="_Toc23251689"/>
-      <w:r>
-        <w:t>WordPress (pavyzdys)</w:t>
-      </w:r>
-      <w:bookmarkEnd w:id="13"/>
+      <w:bookmarkStart w:id="14" w:name="_Toc23251580"/>
+      <w:bookmarkStart w:id="15" w:name="_Toc23427545"/>
+      <w:proofErr w:type="spellStart"/>
+      <w:r>
+        <w:t>WordPress</w:t>
+      </w:r>
+      <w:proofErr w:type="spellEnd"/>
+      <w:r>
+        <w:t xml:space="preserve"> (pavyzdys)</w:t>
+      </w:r>
       <w:bookmarkEnd w:id="14"/>
+      <w:bookmarkEnd w:id="15"/>
     </w:p>
     <w:p/>
     <w:p>
@@ -2814,11 +3269,16 @@
       <w:r>
         <w:t xml:space="preserve">yra </w:t>
       </w:r>
+      <w:proofErr w:type="spellStart"/>
       <w:r>
         <w:t>WordP</w:t>
       </w:r>
       <w:r>
-        <w:t xml:space="preserve">ress (žr. </w:t>
+        <w:t>ress</w:t>
+      </w:r>
+      <w:proofErr w:type="spellEnd"/>
+      <w:r>
+        <w:t xml:space="preserve"> (žr. </w:t>
       </w:r>
       <w:r>
         <w:fldChar w:fldCharType="begin"/>
@@ -2880,7 +3340,7 @@
                     <pic:cNvPicPr/>
                   </pic:nvPicPr>
                   <pic:blipFill>
-                    <a:blip r:embed="rId7"/>
+                    <a:blip r:embed="rId9"/>
                     <a:stretch>
                       <a:fillRect/>
                     </a:stretch>
@@ -2907,7 +3367,7 @@
         <w:pStyle w:val="Caption"/>
         <w:keepNext/>
       </w:pPr>
-      <w:bookmarkStart w:id="15" w:name="_Ref458513300"/>
+      <w:bookmarkStart w:id="16" w:name="_Ref458513300"/>
       <w:r>
         <w:t xml:space="preserve">Pav. </w:t>
       </w:r>
@@ -2956,10 +3416,15 @@
         </w:rPr>
         <w:fldChar w:fldCharType="end"/>
       </w:r>
-      <w:bookmarkEnd w:id="15"/>
-      <w:r>
-        <w:t xml:space="preserve"> Turinio valdymo sistema WordPress</w:t>
-      </w:r>
+      <w:bookmarkEnd w:id="16"/>
+      <w:r>
+        <w:t xml:space="preserve"> Turinio valdymo sistema </w:t>
+      </w:r>
+      <w:proofErr w:type="spellStart"/>
+      <w:r>
+        <w:t>WordPress</w:t>
+      </w:r>
+      <w:proofErr w:type="spellEnd"/>
     </w:p>
     <w:p>
       <w:pPr>
@@ -3014,6 +3479,7 @@
         <w:rPr>
           <w:b/>
         </w:rPr>
+        <w:lastRenderedPageBreak/>
         <w:t>Sistemos trūkumai:</w:t>
       </w:r>
     </w:p>
@@ -3026,7 +3492,6 @@
         </w:numPr>
       </w:pPr>
       <w:r>
-        <w:lastRenderedPageBreak/>
         <w:t>Pirmas</w:t>
       </w:r>
     </w:p>
@@ -3046,15 +3511,23 @@
       <w:pPr>
         <w:pStyle w:val="Heading3"/>
       </w:pPr>
-      <w:bookmarkStart w:id="16" w:name="_Toc457506673"/>
-      <w:bookmarkStart w:id="17" w:name="_Toc23251581"/>
-      <w:bookmarkStart w:id="18" w:name="_Toc23251690"/>
-      <w:r>
-        <w:t>Sistema nr. 2</w:t>
-      </w:r>
-      <w:bookmarkEnd w:id="16"/>
+      <w:bookmarkStart w:id="17" w:name="_Toc457506673"/>
+      <w:bookmarkStart w:id="18" w:name="_Toc23251581"/>
+      <w:bookmarkStart w:id="19" w:name="_Toc23427546"/>
+      <w:r>
+        <w:t xml:space="preserve">Sistema </w:t>
+      </w:r>
+      <w:proofErr w:type="spellStart"/>
+      <w:r>
+        <w:t>nr.</w:t>
+      </w:r>
+      <w:proofErr w:type="spellEnd"/>
+      <w:r>
+        <w:t xml:space="preserve"> 2</w:t>
+      </w:r>
       <w:bookmarkEnd w:id="17"/>
       <w:bookmarkEnd w:id="18"/>
+      <w:bookmarkEnd w:id="19"/>
     </w:p>
     <w:p>
       <w:r>
@@ -3065,13 +3538,13 @@
       <w:pPr>
         <w:pStyle w:val="Heading3"/>
       </w:pPr>
-      <w:bookmarkStart w:id="19" w:name="_Toc23251582"/>
-      <w:bookmarkStart w:id="20" w:name="_Toc23251691"/>
+      <w:bookmarkStart w:id="20" w:name="_Toc23251582"/>
+      <w:bookmarkStart w:id="21" w:name="_Toc23427547"/>
       <w:r>
         <w:t>Esamų sistemų palyginimas (pavyzdys)</w:t>
       </w:r>
-      <w:bookmarkEnd w:id="19"/>
       <w:bookmarkEnd w:id="20"/>
+      <w:bookmarkEnd w:id="21"/>
     </w:p>
     <w:tbl>
       <w:tblPr>
@@ -3124,12 +3597,14 @@
                 <w:b/>
               </w:rPr>
             </w:pPr>
+            <w:proofErr w:type="spellStart"/>
             <w:r>
               <w:rPr>
                 <w:b/>
               </w:rPr>
               <w:t>WordPress</w:t>
             </w:r>
+            <w:proofErr w:type="spellEnd"/>
           </w:p>
         </w:tc>
         <w:tc>
@@ -3149,7 +3624,21 @@
               <w:rPr>
                 <w:b/>
               </w:rPr>
-              <w:t>Sistema nr. 2</w:t>
+              <w:t xml:space="preserve">Sistema </w:t>
+            </w:r>
+            <w:proofErr w:type="spellStart"/>
+            <w:r>
+              <w:rPr>
+                <w:b/>
+              </w:rPr>
+              <w:t>nr.</w:t>
+            </w:r>
+            <w:proofErr w:type="spellEnd"/>
+            <w:r>
+              <w:rPr>
+                <w:b/>
+              </w:rPr>
+              <w:t xml:space="preserve"> 2</w:t>
             </w:r>
           </w:p>
         </w:tc>
@@ -3489,223 +3978,535 @@
       <w:pPr>
         <w:pStyle w:val="Heading2"/>
       </w:pPr>
-      <w:bookmarkStart w:id="21" w:name="_Toc457506674"/>
-      <w:bookmarkStart w:id="22" w:name="_Toc23251583"/>
-      <w:bookmarkStart w:id="23" w:name="_Toc23251692"/>
+      <w:bookmarkStart w:id="22" w:name="_Toc457506674"/>
+      <w:bookmarkStart w:id="23" w:name="_Toc23251583"/>
+      <w:bookmarkStart w:id="24" w:name="_Toc23427548"/>
       <w:r>
         <w:t>Technologijų analizė</w:t>
       </w:r>
-      <w:bookmarkEnd w:id="21"/>
       <w:bookmarkEnd w:id="22"/>
       <w:bookmarkEnd w:id="23"/>
+      <w:bookmarkEnd w:id="24"/>
+    </w:p>
+    <w:p>
+      <w:r>
+        <w:t xml:space="preserve">Įgyvendinti </w:t>
+      </w:r>
+      <w:r>
+        <w:t>ParsFood</w:t>
+      </w:r>
+      <w:r>
+        <w:t xml:space="preserve"> sistemą</w:t>
+      </w:r>
+      <w:r>
+        <w:t xml:space="preserve">, bus reikalingas tinklapis, kuriam reikės dviejų skirtingų vartotojo sąsajų (pirkėjų ir paslaugų tiekėjų/administracinės), bendros duomenų bazės abejoms sąsajoms ir dviejų HTTP serverių, kurie apjungs vartotojo sąsajas su duomenų baze bei darys kitas papildomas funkcijas. Sistema taip pat turės realiu laiku atsinaujinančią ir keičiamą informaciją </w:t>
+      </w:r>
+      <w:r>
+        <w:t>vartotojo sąsajoje.</w:t>
+      </w:r>
+    </w:p>
+    <w:p>
+      <w:r>
+        <w:t xml:space="preserve">Atsižvelgiant į </w:t>
+      </w:r>
+      <w:r>
+        <w:t>viršuje pateiktus</w:t>
+      </w:r>
+      <w:r>
+        <w:t xml:space="preserve"> sistemos</w:t>
+      </w:r>
+      <w:r>
+        <w:t xml:space="preserve"> reikalavimus, buvo pasirinktos šios technologijos tinklapiui įgyvendinti: Firebase programų platforma (duomenų bazė, HTTP serveris, realiu laiku atsinaujinantys duomenys) ir Vue.js (su Vuex ir Vue</w:t>
+      </w:r>
+      <w:r>
+        <w:t> </w:t>
+      </w:r>
+      <w:proofErr w:type="spellStart"/>
+      <w:r>
+        <w:t>router</w:t>
+      </w:r>
+      <w:proofErr w:type="spellEnd"/>
+      <w:r>
+        <w:t>) vartotojo sąsajos karkasas.</w:t>
+      </w:r>
     </w:p>
     <w:p>
       <w:pPr>
         <w:pStyle w:val="Heading3"/>
       </w:pPr>
-      <w:r>
-        <w:t>Vue.js, Vuex ir Vue router</w:t>
+      <w:bookmarkStart w:id="25" w:name="_Toc23427549"/>
+      <w:r>
+        <w:t>Firebase</w:t>
+      </w:r>
+      <w:bookmarkEnd w:id="25"/>
+    </w:p>
+    <w:p>
+      <w:r>
+        <w:t>Firebase</w:t>
+      </w:r>
+      <w:r>
+        <w:t xml:space="preserve"> yra WEB ir mobilių programų platforma, kuri siūlo įvairias paslaugas, kurių reikia kuriant internetines programas</w:t>
+      </w:r>
+      <w:r>
+        <w:t>.</w:t>
+      </w:r>
+      <w:r>
+        <w:t xml:space="preserve"> Beveik visos paslaugos turi nemokamą planą, kuris galioja tol, kol nėra pasiektas tam tikras naudojimo limitas</w:t>
+      </w:r>
+      <w:r>
+        <w:t>. Firebase prižiūri Google</w:t>
+      </w:r>
+      <w:r>
+        <w:t>,</w:t>
+      </w:r>
+      <w:r>
+        <w:t xml:space="preserve"> todėl visos</w:t>
+      </w:r>
+      <w:r>
+        <w:t xml:space="preserve"> paslaugos naudoja patikimą Google infrastruktūrą.</w:t>
+      </w:r>
+    </w:p>
+    <w:p>
+      <w:r>
+        <w:t>Iš visų siūlomų paslaugų, ParsFood sistemai reikės šių:</w:t>
+      </w:r>
+    </w:p>
+    <w:p>
+      <w:pPr>
+        <w:pStyle w:val="ListParagraph"/>
+        <w:numPr>
+          <w:ilvl w:val="0"/>
+          <w:numId w:val="24"/>
+        </w:numPr>
+      </w:pPr>
+      <w:proofErr w:type="spellStart"/>
+      <w:r>
+        <w:t>Cloud</w:t>
+      </w:r>
+      <w:proofErr w:type="spellEnd"/>
+      <w:r>
+        <w:t xml:space="preserve"> Firestore – </w:t>
+      </w:r>
+      <w:r>
+        <w:t xml:space="preserve">NoSQL </w:t>
+      </w:r>
+      <w:r>
+        <w:t>duomenų</w:t>
+      </w:r>
+      <w:r>
+        <w:t xml:space="preserve"> bazė, palaikanti atsinaujinančių duomenų </w:t>
+      </w:r>
+      <w:r>
+        <w:t>perdavimą į vartotojo sąsają</w:t>
+      </w:r>
+      <w:r>
+        <w:t xml:space="preserve"> realiu laiku</w:t>
+      </w:r>
+      <w:r>
+        <w:t>.</w:t>
+      </w:r>
+    </w:p>
+    <w:p>
+      <w:pPr>
+        <w:pStyle w:val="ListParagraph"/>
+        <w:numPr>
+          <w:ilvl w:val="0"/>
+          <w:numId w:val="24"/>
+        </w:numPr>
+      </w:pPr>
+      <w:proofErr w:type="spellStart"/>
+      <w:r>
+        <w:lastRenderedPageBreak/>
+        <w:t>Cloud</w:t>
+      </w:r>
+      <w:proofErr w:type="spellEnd"/>
+      <w:r>
+        <w:t xml:space="preserve"> </w:t>
+      </w:r>
+      <w:proofErr w:type="spellStart"/>
+      <w:r>
+        <w:t>Functions</w:t>
+      </w:r>
+      <w:proofErr w:type="spellEnd"/>
+      <w:r>
+        <w:t xml:space="preserve"> – Node.js serveris, kuriame bus galima apsirašyti įvairų tik serveryje galimą funkcionalumą.</w:t>
+      </w:r>
+    </w:p>
+    <w:p>
+      <w:pPr>
+        <w:pStyle w:val="ListParagraph"/>
+        <w:numPr>
+          <w:ilvl w:val="0"/>
+          <w:numId w:val="24"/>
+        </w:numPr>
+      </w:pPr>
+      <w:proofErr w:type="spellStart"/>
+      <w:r>
+        <w:t>Authentication</w:t>
+      </w:r>
+      <w:proofErr w:type="spellEnd"/>
+      <w:r>
+        <w:t xml:space="preserve"> – suteikia įvairius vartotojų prisijungimo būdus. Taip pat saugo vartotojus atskiroje duomenų bazėje, palaiko įvairius vartotojų tvarkymo ir kit</w:t>
+      </w:r>
+      <w:r>
+        <w:t>a</w:t>
+      </w:r>
+      <w:r>
+        <w:t>s</w:t>
+      </w:r>
+      <w:r>
+        <w:t>,</w:t>
+      </w:r>
+      <w:r>
+        <w:t xml:space="preserve"> su vartotojų paskyromis susijusi</w:t>
+      </w:r>
+      <w:r>
+        <w:t>as, funkcijas (slaptažodžio pakeitimas, el. pašto adreso patvirtinimas ir t.t.)</w:t>
+      </w:r>
+      <w:r>
+        <w:t>.</w:t>
+      </w:r>
+    </w:p>
+    <w:p>
+      <w:pPr>
+        <w:pStyle w:val="ListParagraph"/>
+        <w:numPr>
+          <w:ilvl w:val="0"/>
+          <w:numId w:val="24"/>
+        </w:numPr>
+      </w:pPr>
+      <w:proofErr w:type="spellStart"/>
+      <w:r>
+        <w:t>Hosting</w:t>
+      </w:r>
+      <w:proofErr w:type="spellEnd"/>
+      <w:r>
+        <w:t xml:space="preserve"> – </w:t>
+      </w:r>
+      <w:r>
+        <w:t>HTTP serveris, kuriame galima talpinti visus viešus tinklapio failus. Suteikia nemokamą SSL sertifikatą.</w:t>
       </w:r>
     </w:p>
     <w:p>
       <w:pPr>
         <w:pStyle w:val="Heading3"/>
       </w:pPr>
-      <w:r>
-        <w:t>Firebase</w:t>
-      </w:r>
-      <w:bookmarkStart w:id="24" w:name="_GoBack"/>
-      <w:bookmarkEnd w:id="24"/>
-    </w:p>
-    <w:p>
-      <w:pPr>
-        <w:spacing w:after="200" w:line="276" w:lineRule="auto"/>
-        <w:rPr>
-          <w:rFonts w:eastAsiaTheme="majorEastAsia" w:cstheme="majorBidi"/>
-          <w:b/>
-          <w:bCs/>
-          <w:sz w:val="28"/>
-          <w:szCs w:val="28"/>
-        </w:rPr>
-      </w:pPr>
-      <w:r>
-        <w:br w:type="page"/>
+      <w:bookmarkStart w:id="26" w:name="_Toc23427550"/>
+      <w:r>
+        <w:t>Vue.js, Vuex ir Vue</w:t>
+      </w:r>
+      <w:r>
+        <w:t> </w:t>
+      </w:r>
+      <w:proofErr w:type="spellStart"/>
+      <w:r>
+        <w:t>router</w:t>
+      </w:r>
+      <w:bookmarkEnd w:id="26"/>
+      <w:proofErr w:type="spellEnd"/>
+    </w:p>
+    <w:p>
+      <w:r>
+        <w:t xml:space="preserve">Vue.js yra vartotojo sąsajoms kurti, naudojant HTML, CSS ir JavaScript, karkasas. </w:t>
+      </w:r>
+      <w:r>
+        <w:t>Tai yra modernus, populiarus ir subrendęs karkas</w:t>
+      </w:r>
+      <w:r>
+        <w:t xml:space="preserve">, kurį naudoja tūkstančiai </w:t>
+      </w:r>
+      <w:r>
+        <w:t>vartotojų.</w:t>
+      </w:r>
+      <w:r>
+        <w:t xml:space="preserve"> </w:t>
+      </w:r>
+      <w:r>
+        <w:t>Vartotojo sąsaj</w:t>
+      </w:r>
+      <w:r>
+        <w:t>os</w:t>
+      </w:r>
+      <w:r>
+        <w:t xml:space="preserve"> yra kuriam</w:t>
+      </w:r>
+      <w:r>
+        <w:t xml:space="preserve">os komponentais – </w:t>
+      </w:r>
+      <w:r>
+        <w:t xml:space="preserve">atskirais blokais, kurių </w:t>
+      </w:r>
+      <w:r>
+        <w:t xml:space="preserve">išdėstymas, </w:t>
+      </w:r>
+      <w:r>
+        <w:t xml:space="preserve">išvaizda ir funkcionalumas </w:t>
+      </w:r>
+      <w:r>
+        <w:t>apsirašo atskirai</w:t>
+      </w:r>
+      <w:r>
+        <w:t xml:space="preserve"> nuo kitų komponentų</w:t>
+      </w:r>
+      <w:r>
+        <w:t>.</w:t>
+      </w:r>
+    </w:p>
+    <w:p>
+      <w:r>
+        <w:t>Taip pat palaiko Vue.js programų kompiliavimą į paprastą HTML, CSS ir JavaScript formatą, kurį supranta interneto naršyklės.</w:t>
+      </w:r>
+    </w:p>
+    <w:p>
+      <w:r>
+        <w:t xml:space="preserve">Papildyti Vue.js funkcionalumui bus naudojami Vue.js komandos sukurti karkasai Vuex </w:t>
+      </w:r>
+      <w:r>
+        <w:t>Vue</w:t>
+      </w:r>
+      <w:r>
+        <w:t> </w:t>
+      </w:r>
+      <w:proofErr w:type="spellStart"/>
+      <w:r>
+        <w:t>router</w:t>
+      </w:r>
+      <w:proofErr w:type="spellEnd"/>
+      <w:r>
+        <w:t>.</w:t>
+      </w:r>
+    </w:p>
+    <w:p>
+      <w:r>
+        <w:t xml:space="preserve">Vuex yra skirtas globaliai programoje saugoti dabartinius </w:t>
+      </w:r>
+      <w:r>
+        <w:t>programos duomenis. Specialiai skirtas naudoti su Vue.js.</w:t>
+      </w:r>
+    </w:p>
+    <w:p>
+      <w:r>
+        <w:t>Vue </w:t>
+      </w:r>
+      <w:proofErr w:type="spellStart"/>
+      <w:r>
+        <w:t>router</w:t>
+      </w:r>
+      <w:proofErr w:type="spellEnd"/>
+      <w:r>
+        <w:t xml:space="preserve"> yra skirtas valdyti keliems skirtingiems </w:t>
+      </w:r>
+      <w:r>
+        <w:t>vaizdams</w:t>
+      </w:r>
+      <w:r>
+        <w:t xml:space="preserve"> bei navigacijai tarp jų ir </w:t>
+      </w:r>
+      <w:r>
+        <w:t>vaizdų išdėstymui pagal dabartinį rodomą vaizdą.</w:t>
+      </w:r>
+      <w:r>
+        <w:t xml:space="preserve"> Taip pat yra skirtas naudoti su Vue.js karkasu.</w:t>
       </w:r>
     </w:p>
     <w:p>
       <w:pPr>
         <w:pStyle w:val="Heading1"/>
       </w:pPr>
-      <w:bookmarkStart w:id="25" w:name="_Toc457506675"/>
-      <w:bookmarkStart w:id="26" w:name="_Toc23251584"/>
-      <w:bookmarkStart w:id="27" w:name="_Toc23251693"/>
+      <w:bookmarkStart w:id="27" w:name="_Toc457506675"/>
+      <w:bookmarkStart w:id="28" w:name="_Toc23251584"/>
+      <w:bookmarkStart w:id="29" w:name="_Toc23427551"/>
       <w:r>
         <w:lastRenderedPageBreak/>
         <w:t>Projektas</w:t>
       </w:r>
-      <w:bookmarkEnd w:id="25"/>
-      <w:bookmarkEnd w:id="26"/>
       <w:bookmarkEnd w:id="27"/>
-    </w:p>
-    <w:p>
-      <w:r>
-        <w:t xml:space="preserve">&lt;Programinės įrangos kūrimo atveju viskas kaip parodyta žemiau, video </w:t>
-      </w:r>
-      <w:r>
-        <w:t>ar paprasto tinklaraščio</w:t>
-      </w:r>
-      <w:r>
-        <w:t xml:space="preserve"> atveju </w:t>
-      </w:r>
-      <w:r>
-        <w:t xml:space="preserve">- </w:t>
-      </w:r>
-      <w:r>
-        <w:t xml:space="preserve">eskizai ir kadruotės, </w:t>
-      </w:r>
-      <w:r>
-        <w:t>turinio valdymo sistemos diegimas, konfigūravimas..&gt;</w:t>
-      </w:r>
-    </w:p>
-    <w:p>
-      <w:pPr>
-        <w:pStyle w:val="Heading2"/>
-      </w:pPr>
-      <w:bookmarkStart w:id="28" w:name="_Toc457506676"/>
-      <w:bookmarkStart w:id="29" w:name="_Toc23251585"/>
-      <w:bookmarkStart w:id="30" w:name="_Toc23251694"/>
-      <w:r>
-        <w:t>Funkciniai reikalavimai sistemai</w:t>
-      </w:r>
       <w:bookmarkEnd w:id="28"/>
       <w:bookmarkEnd w:id="29"/>
+    </w:p>
+    <w:p>
+      <w:r>
+        <w:t xml:space="preserve">&lt;Programinės įrangos kūrimo atveju viskas kaip parodyta žemiau, </w:t>
+      </w:r>
+      <w:proofErr w:type="spellStart"/>
+      <w:r>
+        <w:t>video</w:t>
+      </w:r>
+      <w:proofErr w:type="spellEnd"/>
+      <w:r>
+        <w:t xml:space="preserve"> </w:t>
+      </w:r>
+      <w:r>
+        <w:t>ar paprasto tinklaraščio</w:t>
+      </w:r>
+      <w:r>
+        <w:t xml:space="preserve"> atveju </w:t>
+      </w:r>
+      <w:r>
+        <w:t xml:space="preserve">- </w:t>
+      </w:r>
+      <w:r>
+        <w:t xml:space="preserve">eskizai ir </w:t>
+      </w:r>
+      <w:proofErr w:type="spellStart"/>
+      <w:r>
+        <w:t>kadruotės</w:t>
+      </w:r>
+      <w:proofErr w:type="spellEnd"/>
+      <w:r>
+        <w:t xml:space="preserve">, </w:t>
+      </w:r>
+      <w:r>
+        <w:t>turinio valdymo sistemos diegimas, konfigūravimas..&gt;</w:t>
+      </w:r>
+    </w:p>
+    <w:p>
+      <w:pPr>
+        <w:pStyle w:val="Heading2"/>
+      </w:pPr>
+      <w:bookmarkStart w:id="30" w:name="_Toc457506676"/>
+      <w:bookmarkStart w:id="31" w:name="_Toc23251585"/>
+      <w:bookmarkStart w:id="32" w:name="_Toc23427552"/>
+      <w:r>
+        <w:t>Funkciniai reikalavimai sistemai</w:t>
+      </w:r>
       <w:bookmarkEnd w:id="30"/>
-    </w:p>
-    <w:p>
-      <w:r>
-        <w:t>&lt;Ką sistema galės daryti: įvesti, redaguoti duomenis, prisijungti, trinti, blokuoti...&gt;</w:t>
-      </w:r>
-    </w:p>
-    <w:p>
-      <w:pPr>
-        <w:pStyle w:val="Heading2"/>
-      </w:pPr>
-      <w:bookmarkStart w:id="31" w:name="_Toc457506677"/>
-      <w:bookmarkStart w:id="32" w:name="_Toc23251586"/>
-      <w:bookmarkStart w:id="33" w:name="_Toc23251695"/>
-      <w:r>
-        <w:t>Nefunkciniai reikalavimai sistemai</w:t>
-      </w:r>
       <w:bookmarkEnd w:id="31"/>
       <w:bookmarkEnd w:id="32"/>
+    </w:p>
+    <w:p>
+      <w:r>
+        <w:t>&lt;Ką sistema galės daryti: įvesti, redaguoti duomenis, prisijungti, trinti, blokuoti...&gt;</w:t>
+      </w:r>
+    </w:p>
+    <w:p>
+      <w:pPr>
+        <w:pStyle w:val="Heading2"/>
+      </w:pPr>
+      <w:bookmarkStart w:id="33" w:name="_Toc457506677"/>
+      <w:bookmarkStart w:id="34" w:name="_Toc23251586"/>
+      <w:bookmarkStart w:id="35" w:name="_Toc23427553"/>
+      <w:r>
+        <w:t>Nefunkciniai reikalavimai sistemai</w:t>
+      </w:r>
       <w:bookmarkEnd w:id="33"/>
-    </w:p>
-    <w:p>
-      <w:r>
-        <w:t>&lt;Reikalavimai greitaveikai, saugumui ir t.t.&gt;</w:t>
-      </w:r>
-    </w:p>
-    <w:p>
-      <w:pPr>
-        <w:pStyle w:val="Heading2"/>
-      </w:pPr>
-      <w:bookmarkStart w:id="34" w:name="_Toc457506678"/>
-      <w:bookmarkStart w:id="35" w:name="_Toc23251587"/>
-      <w:bookmarkStart w:id="36" w:name="_Toc23251696"/>
-      <w:r>
-        <w:t>Duomenų bazės projektas</w:t>
-      </w:r>
       <w:bookmarkEnd w:id="34"/>
       <w:bookmarkEnd w:id="35"/>
+    </w:p>
+    <w:p>
+      <w:r>
+        <w:t>&lt;Reikalavimai greitaveikai, saugumui ir t.t.&gt;</w:t>
+      </w:r>
+    </w:p>
+    <w:p>
+      <w:pPr>
+        <w:pStyle w:val="Heading2"/>
+      </w:pPr>
+      <w:bookmarkStart w:id="36" w:name="_Toc457506678"/>
+      <w:bookmarkStart w:id="37" w:name="_Toc23251587"/>
+      <w:bookmarkStart w:id="38" w:name="_Toc23427554"/>
+      <w:r>
+        <w:t>Duomenų bazės projektas</w:t>
+      </w:r>
       <w:bookmarkEnd w:id="36"/>
-    </w:p>
-    <w:p>
-      <w:r>
-        <w:t>&lt;Reliacinė duomenų bazės diagrama&gt;</w:t>
-      </w:r>
-    </w:p>
-    <w:p>
-      <w:pPr>
-        <w:pStyle w:val="Heading2"/>
-      </w:pPr>
-      <w:bookmarkStart w:id="37" w:name="_Toc23251588"/>
-      <w:bookmarkStart w:id="38" w:name="_Toc23251697"/>
-      <w:r>
-        <w:t>Konteksto diagrama</w:t>
-      </w:r>
       <w:bookmarkEnd w:id="37"/>
       <w:bookmarkEnd w:id="38"/>
     </w:p>
     <w:p>
       <w:r>
-        <w:t>&lt;Kaip atrodo bendras sistemos vaizdas.. naudotojas, administratorius, internetas, serveriai, programinė ir techninė įranga&gt;</w:t>
+        <w:t>&lt;Reliacinė duomenų bazės diagrama&gt;</w:t>
       </w:r>
     </w:p>
     <w:p>
       <w:pPr>
         <w:pStyle w:val="Heading2"/>
       </w:pPr>
-      <w:bookmarkStart w:id="39" w:name="_Toc457506679"/>
-      <w:bookmarkStart w:id="40" w:name="_Toc23251589"/>
-      <w:bookmarkStart w:id="41" w:name="_Toc23251698"/>
-      <w:r>
-        <w:t>UML diagramos</w:t>
+      <w:bookmarkStart w:id="39" w:name="_Toc23251588"/>
+      <w:bookmarkStart w:id="40" w:name="_Toc23427555"/>
+      <w:r>
+        <w:t>Konteksto diagrama</w:t>
       </w:r>
       <w:bookmarkEnd w:id="39"/>
       <w:bookmarkEnd w:id="40"/>
+    </w:p>
+    <w:p>
+      <w:r>
+        <w:t>&lt;Kaip atrodo bendras sistemos vaizdas.. naudotojas, administratorius, internetas, serveriai, programinė ir techninė įranga&gt;</w:t>
+      </w:r>
+    </w:p>
+    <w:p>
+      <w:pPr>
+        <w:pStyle w:val="Heading2"/>
+      </w:pPr>
+      <w:bookmarkStart w:id="41" w:name="_Toc457506679"/>
+      <w:bookmarkStart w:id="42" w:name="_Toc23251589"/>
+      <w:bookmarkStart w:id="43" w:name="_Toc23427556"/>
+      <w:r>
+        <w:t>UML diagramos</w:t>
+      </w:r>
       <w:bookmarkEnd w:id="41"/>
-    </w:p>
-    <w:p>
-      <w:pPr>
-        <w:pStyle w:val="Heading3"/>
-      </w:pPr>
-      <w:bookmarkStart w:id="42" w:name="_Toc457506680"/>
-      <w:bookmarkStart w:id="43" w:name="_Toc23251590"/>
-      <w:bookmarkStart w:id="44" w:name="_Toc23251699"/>
-      <w:r>
-        <w:t>Panaudos atvejų diagrama</w:t>
-      </w:r>
       <w:bookmarkEnd w:id="42"/>
       <w:bookmarkEnd w:id="43"/>
+    </w:p>
+    <w:p>
+      <w:pPr>
+        <w:pStyle w:val="Heading3"/>
+      </w:pPr>
+      <w:bookmarkStart w:id="44" w:name="_Toc457506680"/>
+      <w:bookmarkStart w:id="45" w:name="_Toc23251590"/>
+      <w:bookmarkStart w:id="46" w:name="_Toc23427557"/>
+      <w:r>
+        <w:t>Panaudos atvejų diagrama</w:t>
+      </w:r>
       <w:bookmarkEnd w:id="44"/>
-    </w:p>
-    <w:p>
-      <w:r>
-        <w:t>&lt;t.y. Funkciniai reikalavimai pateikti panaudos atvejų diagrama&gt;</w:t>
-      </w:r>
-    </w:p>
-    <w:p>
-      <w:pPr>
-        <w:pStyle w:val="Heading3"/>
-      </w:pPr>
-      <w:bookmarkStart w:id="45" w:name="_Toc457506681"/>
-      <w:bookmarkStart w:id="46" w:name="_Toc23251591"/>
-      <w:bookmarkStart w:id="47" w:name="_Toc23251700"/>
-      <w:r>
-        <w:t>Klasių diagrama (veiklos diagramos)</w:t>
-      </w:r>
       <w:bookmarkEnd w:id="45"/>
       <w:bookmarkEnd w:id="46"/>
+    </w:p>
+    <w:p>
+      <w:r>
+        <w:t>&lt;</w:t>
+      </w:r>
+      <w:proofErr w:type="spellStart"/>
+      <w:r>
+        <w:t>t.y</w:t>
+      </w:r>
+      <w:proofErr w:type="spellEnd"/>
+      <w:r>
+        <w:t>. Funkciniai reikalavimai pateikti panaudos atvejų diagrama&gt;</w:t>
+      </w:r>
+    </w:p>
+    <w:p>
+      <w:pPr>
+        <w:pStyle w:val="Heading3"/>
+      </w:pPr>
+      <w:bookmarkStart w:id="47" w:name="_Toc457506681"/>
+      <w:bookmarkStart w:id="48" w:name="_Toc23251591"/>
+      <w:bookmarkStart w:id="49" w:name="_Toc23427558"/>
+      <w:r>
+        <w:t>Klasių diagrama (veiklos diagramos)</w:t>
+      </w:r>
       <w:bookmarkEnd w:id="47"/>
-    </w:p>
-    <w:p>
-      <w:r>
-        <w:t>&lt;Klasių diagrama, jei yra, jei ne – veiklos diagramos kiekvienam panaudos atvejui&gt;</w:t>
-      </w:r>
-    </w:p>
-    <w:p>
-      <w:pPr>
-        <w:pStyle w:val="Heading3"/>
-      </w:pPr>
-      <w:bookmarkStart w:id="48" w:name="_Toc457506682"/>
-      <w:bookmarkStart w:id="49" w:name="_Toc23251592"/>
-      <w:bookmarkStart w:id="50" w:name="_Toc23251701"/>
-      <w:r>
-        <w:t>Sekų diagramos</w:t>
-      </w:r>
       <w:bookmarkEnd w:id="48"/>
       <w:bookmarkEnd w:id="49"/>
+    </w:p>
+    <w:p>
+      <w:r>
+        <w:t>&lt;Klasių diagrama, jei yra, jei ne – veiklos diagramos kiekvienam panaudos atvejui&gt;</w:t>
+      </w:r>
+    </w:p>
+    <w:p>
+      <w:pPr>
+        <w:pStyle w:val="Heading3"/>
+      </w:pPr>
+      <w:bookmarkStart w:id="50" w:name="_Toc457506682"/>
+      <w:bookmarkStart w:id="51" w:name="_Toc23251592"/>
+      <w:bookmarkStart w:id="52" w:name="_Toc23427559"/>
+      <w:r>
+        <w:t>Sekų diagramos</w:t>
+      </w:r>
       <w:bookmarkEnd w:id="50"/>
+      <w:bookmarkEnd w:id="51"/>
+      <w:bookmarkEnd w:id="52"/>
     </w:p>
     <w:p>
       <w:r>
@@ -3716,16 +4517,16 @@
       <w:pPr>
         <w:pStyle w:val="Heading1"/>
       </w:pPr>
-      <w:bookmarkStart w:id="51" w:name="_Toc457506683"/>
-      <w:bookmarkStart w:id="52" w:name="_Toc23251593"/>
-      <w:bookmarkStart w:id="53" w:name="_Toc23251702"/>
+      <w:bookmarkStart w:id="53" w:name="_Toc457506683"/>
+      <w:bookmarkStart w:id="54" w:name="_Toc23251593"/>
+      <w:bookmarkStart w:id="55" w:name="_Toc23427560"/>
       <w:r>
         <w:lastRenderedPageBreak/>
         <w:t>Vartotojo vadovas</w:t>
       </w:r>
-      <w:bookmarkEnd w:id="51"/>
-      <w:bookmarkEnd w:id="52"/>
       <w:bookmarkEnd w:id="53"/>
+      <w:bookmarkEnd w:id="54"/>
+      <w:bookmarkEnd w:id="55"/>
     </w:p>
     <w:p>
       <w:r>
@@ -3802,7 +4603,7 @@
                     </pic:cNvPicPr>
                   </pic:nvPicPr>
                   <pic:blipFill>
-                    <a:blip r:embed="rId8">
+                    <a:blip r:embed="rId10">
                       <a:extLst>
                         <a:ext uri="{28A0092B-C50C-407E-A947-70E740481C1C}">
                           <a14:useLocalDpi xmlns:a14="http://schemas.microsoft.com/office/drawing/2010/main" val="0"/>
@@ -3838,8 +4639,8 @@
       <w:pPr>
         <w:pStyle w:val="Caption"/>
       </w:pPr>
-      <w:bookmarkStart w:id="54" w:name="_Ref458512719"/>
-      <w:bookmarkStart w:id="55" w:name="_Ref458512708"/>
+      <w:bookmarkStart w:id="56" w:name="_Ref458512719"/>
+      <w:bookmarkStart w:id="57" w:name="_Ref458512708"/>
       <w:r>
         <w:t xml:space="preserve">Pav. </w:t>
       </w:r>
@@ -3888,14 +4689,14 @@
         </w:rPr>
         <w:fldChar w:fldCharType="end"/>
       </w:r>
-      <w:bookmarkEnd w:id="54"/>
+      <w:bookmarkEnd w:id="56"/>
       <w:r>
         <w:t xml:space="preserve"> </w:t>
       </w:r>
       <w:r>
         <w:t>Pavyzdinis administratoriaus prisijungimo langas (http://www.ispsd.com/02/30-free-psd-login-page-templates/)</w:t>
       </w:r>
-      <w:bookmarkEnd w:id="55"/>
+      <w:bookmarkEnd w:id="57"/>
       <w:r>
         <w:t xml:space="preserve"> </w:t>
       </w:r>
@@ -3938,11 +4739,19 @@
       <w:pPr>
         <w:spacing w:after="200" w:line="276" w:lineRule="auto"/>
       </w:pPr>
+      <w:proofErr w:type="spellStart"/>
       <w:r>
         <w:rPr>
           <w:i/>
         </w:rPr>
-        <w:t xml:space="preserve">Password – </w:t>
+        <w:t>Password</w:t>
+      </w:r>
+      <w:proofErr w:type="spellEnd"/>
+      <w:r>
+        <w:rPr>
+          <w:i/>
+        </w:rPr>
+        <w:t xml:space="preserve"> – </w:t>
       </w:r>
       <w:r>
         <w:t>...</w:t>
@@ -3952,11 +4761,19 @@
       <w:pPr>
         <w:spacing w:after="200" w:line="276" w:lineRule="auto"/>
       </w:pPr>
+      <w:proofErr w:type="spellStart"/>
       <w:r>
         <w:rPr>
           <w:i/>
         </w:rPr>
-        <w:t xml:space="preserve">Login – </w:t>
+        <w:t>Login</w:t>
+      </w:r>
+      <w:proofErr w:type="spellEnd"/>
+      <w:r>
+        <w:rPr>
+          <w:i/>
+        </w:rPr>
+        <w:t xml:space="preserve"> – </w:t>
       </w:r>
       <w:r>
         <w:t>...</w:t>
@@ -3979,33 +4796,18 @@
     </w:p>
     <w:p>
       <w:pPr>
-        <w:spacing w:after="200" w:line="276" w:lineRule="auto"/>
-        <w:rPr>
-          <w:rFonts w:eastAsiaTheme="majorEastAsia" w:cstheme="majorBidi"/>
-          <w:b/>
-          <w:bCs/>
-          <w:sz w:val="28"/>
-          <w:szCs w:val="28"/>
-        </w:rPr>
-      </w:pPr>
-      <w:r>
-        <w:br w:type="page"/>
-      </w:r>
-    </w:p>
-    <w:p>
-      <w:pPr>
         <w:pStyle w:val="Heading1"/>
       </w:pPr>
-      <w:bookmarkStart w:id="56" w:name="_Toc457506684"/>
-      <w:bookmarkStart w:id="57" w:name="_Toc23251594"/>
-      <w:bookmarkStart w:id="58" w:name="_Toc23251703"/>
+      <w:bookmarkStart w:id="58" w:name="_Toc457506684"/>
+      <w:bookmarkStart w:id="59" w:name="_Toc23251594"/>
+      <w:bookmarkStart w:id="60" w:name="_Toc23427561"/>
       <w:r>
         <w:lastRenderedPageBreak/>
         <w:t>Išvados</w:t>
       </w:r>
-      <w:bookmarkEnd w:id="56"/>
-      <w:bookmarkEnd w:id="57"/>
       <w:bookmarkEnd w:id="58"/>
+      <w:bookmarkEnd w:id="59"/>
+      <w:bookmarkEnd w:id="60"/>
     </w:p>
     <w:p>
       <w:pPr>
@@ -4071,16 +4873,16 @@
       <w:pPr>
         <w:pStyle w:val="Heading1"/>
       </w:pPr>
-      <w:bookmarkStart w:id="59" w:name="_Toc457506685"/>
-      <w:bookmarkStart w:id="60" w:name="_Toc23251595"/>
-      <w:bookmarkStart w:id="61" w:name="_Toc23251704"/>
+      <w:bookmarkStart w:id="61" w:name="_Toc457506685"/>
+      <w:bookmarkStart w:id="62" w:name="_Toc23251595"/>
+      <w:bookmarkStart w:id="63" w:name="_Toc23427562"/>
       <w:r>
         <w:lastRenderedPageBreak/>
         <w:t>Literatūros sąrašas</w:t>
       </w:r>
-      <w:bookmarkEnd w:id="59"/>
-      <w:bookmarkEnd w:id="60"/>
       <w:bookmarkEnd w:id="61"/>
+      <w:bookmarkEnd w:id="62"/>
+      <w:bookmarkEnd w:id="63"/>
     </w:p>
     <w:p>
       <w:r>
@@ -4186,26 +4988,26 @@
       <w:pPr>
         <w:pStyle w:val="Heading1"/>
       </w:pPr>
-      <w:bookmarkStart w:id="62" w:name="_Toc23251596"/>
-      <w:bookmarkStart w:id="63" w:name="_Toc23251705"/>
+      <w:bookmarkStart w:id="64" w:name="_Toc23251596"/>
+      <w:bookmarkStart w:id="65" w:name="_Toc23427563"/>
       <w:r>
         <w:lastRenderedPageBreak/>
         <w:t>Priedas</w:t>
       </w:r>
-      <w:bookmarkEnd w:id="62"/>
-      <w:bookmarkEnd w:id="63"/>
-    </w:p>
-    <w:p>
-      <w:pPr>
-        <w:pStyle w:val="Heading2"/>
-      </w:pPr>
-      <w:bookmarkStart w:id="64" w:name="_Toc23251597"/>
-      <w:bookmarkStart w:id="65" w:name="_Toc23251706"/>
-      <w:r>
-        <w:t>Semestro darbų suvestinė</w:t>
-      </w:r>
       <w:bookmarkEnd w:id="64"/>
       <w:bookmarkEnd w:id="65"/>
+    </w:p>
+    <w:p>
+      <w:pPr>
+        <w:pStyle w:val="Heading2"/>
+      </w:pPr>
+      <w:bookmarkStart w:id="66" w:name="_Toc23251597"/>
+      <w:bookmarkStart w:id="67" w:name="_Toc23427564"/>
+      <w:r>
+        <w:t>Semestro darbų suvestinė</w:t>
+      </w:r>
+      <w:bookmarkEnd w:id="66"/>
+      <w:bookmarkEnd w:id="67"/>
     </w:p>
     <w:p>
       <w:r>
@@ -4439,13 +5241,113 @@
     </w:tbl>
     <w:p/>
     <w:sectPr>
+      <w:footerReference w:type="default" r:id="rId11"/>
       <w:pgSz w:w="11906" w:h="16838"/>
       <w:pgMar w:top="1418" w:right="1134" w:bottom="1418" w:left="1418" w:header="567" w:footer="567" w:gutter="0"/>
       <w:cols w:space="1296"/>
+      <w:titlePg/>
       <w:docGrid w:linePitch="360"/>
     </w:sectPr>
   </w:body>
 </w:document>
+</file>
+
+<file path=word/endnotes.xml><?xml version="1.0" encoding="utf-8"?>
+<w:endnotes xmlns:wpc="http://schemas.microsoft.com/office/word/2010/wordprocessingCanvas" xmlns:cx="http://schemas.microsoft.com/office/drawing/2014/chartex" xmlns:cx1="http://schemas.microsoft.com/office/drawing/2015/9/8/chartex" xmlns:cx2="http://schemas.microsoft.com/office/drawing/2015/10/21/chartex" xmlns:cx3="http://schemas.microsoft.com/office/drawing/2016/5/9/chartex" xmlns:cx4="http://schemas.microsoft.com/office/drawing/2016/5/10/chartex" xmlns:cx5="http://schemas.microsoft.com/office/drawing/2016/5/11/chartex" xmlns:cx6="http://schemas.microsoft.com/office/drawing/2016/5/12/chartex" xmlns:cx7="http://schemas.microsoft.com/office/drawing/2016/5/13/chartex" xmlns:cx8="http://schemas.microsoft.com/office/drawing/2016/5/14/chartex" xmlns:mc="http://schemas.openxmlformats.org/markup-compatibility/2006" xmlns:aink="http://schemas.microsoft.com/office/drawing/2016/ink" xmlns:am3d="http://schemas.microsoft.com/office/drawing/2017/model3d" xmlns:o="urn:schemas-microsoft-com:office:office" xmlns:r="http://schemas.openxmlformats.org/officeDocument/2006/relationships" xmlns:m="http://schemas.openxmlformats.org/officeDocument/2006/math" xmlns:v="urn:schemas-microsoft-com:vml" xmlns:wp14="http://schemas.microsoft.com/office/word/2010/wordprocessingDrawing" xmlns:wp="http://schemas.openxmlformats.org/drawingml/2006/wordprocessingDrawing" xmlns:w10="urn:schemas-microsoft-com:office:word" xmlns:w="http://schemas.openxmlformats.org/wordprocessingml/2006/main" xmlns:w14="http://schemas.microsoft.com/office/word/2010/wordml" xmlns:w15="http://schemas.microsoft.com/office/word/2012/wordml" xmlns:w16cid="http://schemas.microsoft.com/office/word/2016/wordml/cid" xmlns:w16se="http://schemas.microsoft.com/office/word/2015/wordml/symex" xmlns:wpg="http://schemas.microsoft.com/office/word/2010/wordprocessingGroup" xmlns:wpi="http://schemas.microsoft.com/office/word/2010/wordprocessingInk" xmlns:wne="http://schemas.microsoft.com/office/word/2006/wordml" xmlns:wps="http://schemas.microsoft.com/office/word/2010/wordprocessingShape" mc:Ignorable="w14 w15 w16se w16cid wp14">
+  <w:endnote w:type="separator" w:id="-1">
+    <w:p>
+      <w:pPr>
+        <w:spacing w:after="0"/>
+      </w:pPr>
+      <w:r>
+        <w:separator/>
+      </w:r>
+    </w:p>
+  </w:endnote>
+  <w:endnote w:type="continuationSeparator" w:id="0">
+    <w:p>
+      <w:pPr>
+        <w:spacing w:after="0"/>
+      </w:pPr>
+      <w:r>
+        <w:continuationSeparator/>
+      </w:r>
+    </w:p>
+  </w:endnote>
+</w:endnotes>
+</file>
+
+<file path=word/footer1.xml><?xml version="1.0" encoding="utf-8"?>
+<w:ftr xmlns:wpc="http://schemas.microsoft.com/office/word/2010/wordprocessingCanvas" xmlns:cx="http://schemas.microsoft.com/office/drawing/2014/chartex" xmlns:cx1="http://schemas.microsoft.com/office/drawing/2015/9/8/chartex" xmlns:cx2="http://schemas.microsoft.com/office/drawing/2015/10/21/chartex" xmlns:cx3="http://schemas.microsoft.com/office/drawing/2016/5/9/chartex" xmlns:cx4="http://schemas.microsoft.com/office/drawing/2016/5/10/chartex" xmlns:cx5="http://schemas.microsoft.com/office/drawing/2016/5/11/chartex" xmlns:cx6="http://schemas.microsoft.com/office/drawing/2016/5/12/chartex" xmlns:cx7="http://schemas.microsoft.com/office/drawing/2016/5/13/chartex" xmlns:cx8="http://schemas.microsoft.com/office/drawing/2016/5/14/chartex" xmlns:mc="http://schemas.openxmlformats.org/markup-compatibility/2006" xmlns:aink="http://schemas.microsoft.com/office/drawing/2016/ink" xmlns:am3d="http://schemas.microsoft.com/office/drawing/2017/model3d" xmlns:o="urn:schemas-microsoft-com:office:office" xmlns:r="http://schemas.openxmlformats.org/officeDocument/2006/relationships" xmlns:m="http://schemas.openxmlformats.org/officeDocument/2006/math" xmlns:v="urn:schemas-microsoft-com:vml" xmlns:wp14="http://schemas.microsoft.com/office/word/2010/wordprocessingDrawing" xmlns:wp="http://schemas.openxmlformats.org/drawingml/2006/wordprocessingDrawing" xmlns:w10="urn:schemas-microsoft-com:office:word" xmlns:w="http://schemas.openxmlformats.org/wordprocessingml/2006/main" xmlns:w14="http://schemas.microsoft.com/office/word/2010/wordml" xmlns:w15="http://schemas.microsoft.com/office/word/2012/wordml" xmlns:w16cid="http://schemas.microsoft.com/office/word/2016/wordml/cid" xmlns:w16se="http://schemas.microsoft.com/office/word/2015/wordml/symex" xmlns:wpg="http://schemas.microsoft.com/office/word/2010/wordprocessingGroup" xmlns:wpi="http://schemas.microsoft.com/office/word/2010/wordprocessingInk" xmlns:wne="http://schemas.microsoft.com/office/word/2006/wordml" xmlns:wps="http://schemas.microsoft.com/office/word/2010/wordprocessingShape" mc:Ignorable="w14 w15 w16se w16cid wp14">
+  <w:sdt>
+    <w:sdtPr>
+      <w:id w:val="-216895015"/>
+      <w:docPartObj>
+        <w:docPartGallery w:val="Page Numbers (Bottom of Page)"/>
+        <w:docPartUnique/>
+      </w:docPartObj>
+    </w:sdtPr>
+    <w:sdtEndPr>
+      <w:rPr>
+        <w:noProof/>
+      </w:rPr>
+    </w:sdtEndPr>
+    <w:sdtContent>
+      <w:p>
+        <w:pPr>
+          <w:pStyle w:val="Footer"/>
+          <w:jc w:val="center"/>
+        </w:pPr>
+        <w:r>
+          <w:fldChar w:fldCharType="begin"/>
+        </w:r>
+        <w:r>
+          <w:instrText xml:space="preserve"> PAGE   \* MERGEFORMAT </w:instrText>
+        </w:r>
+        <w:r>
+          <w:fldChar w:fldCharType="separate"/>
+        </w:r>
+        <w:r>
+          <w:rPr>
+            <w:noProof/>
+          </w:rPr>
+          <w:t>2</w:t>
+        </w:r>
+        <w:r>
+          <w:rPr>
+            <w:noProof/>
+          </w:rPr>
+          <w:fldChar w:fldCharType="end"/>
+        </w:r>
+      </w:p>
+    </w:sdtContent>
+  </w:sdt>
+</w:ftr>
+</file>
+
+<file path=word/footnotes.xml><?xml version="1.0" encoding="utf-8"?>
+<w:footnotes xmlns:wpc="http://schemas.microsoft.com/office/word/2010/wordprocessingCanvas" xmlns:cx="http://schemas.microsoft.com/office/drawing/2014/chartex" xmlns:cx1="http://schemas.microsoft.com/office/drawing/2015/9/8/chartex" xmlns:cx2="http://schemas.microsoft.com/office/drawing/2015/10/21/chartex" xmlns:cx3="http://schemas.microsoft.com/office/drawing/2016/5/9/chartex" xmlns:cx4="http://schemas.microsoft.com/office/drawing/2016/5/10/chartex" xmlns:cx5="http://schemas.microsoft.com/office/drawing/2016/5/11/chartex" xmlns:cx6="http://schemas.microsoft.com/office/drawing/2016/5/12/chartex" xmlns:cx7="http://schemas.microsoft.com/office/drawing/2016/5/13/chartex" xmlns:cx8="http://schemas.microsoft.com/office/drawing/2016/5/14/chartex" xmlns:mc="http://schemas.openxmlformats.org/markup-compatibility/2006" xmlns:aink="http://schemas.microsoft.com/office/drawing/2016/ink" xmlns:am3d="http://schemas.microsoft.com/office/drawing/2017/model3d" xmlns:o="urn:schemas-microsoft-com:office:office" xmlns:r="http://schemas.openxmlformats.org/officeDocument/2006/relationships" xmlns:m="http://schemas.openxmlformats.org/officeDocument/2006/math" xmlns:v="urn:schemas-microsoft-com:vml" xmlns:wp14="http://schemas.microsoft.com/office/word/2010/wordprocessingDrawing" xmlns:wp="http://schemas.openxmlformats.org/drawingml/2006/wordprocessingDrawing" xmlns:w10="urn:schemas-microsoft-com:office:word" xmlns:w="http://schemas.openxmlformats.org/wordprocessingml/2006/main" xmlns:w14="http://schemas.microsoft.com/office/word/2010/wordml" xmlns:w15="http://schemas.microsoft.com/office/word/2012/wordml" xmlns:w16cid="http://schemas.microsoft.com/office/word/2016/wordml/cid" xmlns:w16se="http://schemas.microsoft.com/office/word/2015/wordml/symex" xmlns:wpg="http://schemas.microsoft.com/office/word/2010/wordprocessingGroup" xmlns:wpi="http://schemas.microsoft.com/office/word/2010/wordprocessingInk" xmlns:wne="http://schemas.microsoft.com/office/word/2006/wordml" xmlns:wps="http://schemas.microsoft.com/office/word/2010/wordprocessingShape" mc:Ignorable="w14 w15 w16se w16cid wp14">
+  <w:footnote w:type="separator" w:id="-1">
+    <w:p>
+      <w:pPr>
+        <w:spacing w:after="0"/>
+      </w:pPr>
+      <w:r>
+        <w:separator/>
+      </w:r>
+    </w:p>
+  </w:footnote>
+  <w:footnote w:type="continuationSeparator" w:id="0">
+    <w:p>
+      <w:pPr>
+        <w:spacing w:after="0"/>
+      </w:pPr>
+      <w:r>
+        <w:continuationSeparator/>
+      </w:r>
+    </w:p>
+  </w:footnote>
+</w:footnotes>
 </file>
 
 <file path=word/numbering.xml><?xml version="1.0" encoding="utf-8"?>
@@ -5632,6 +6534,119 @@
     </w:lvl>
   </w:abstractNum>
   <w:abstractNum w:abstractNumId="13" w15:restartNumberingAfterBreak="0">
+    <w:nsid w:val="6DE83D1B"/>
+    <w:multiLevelType w:val="hybridMultilevel"/>
+    <w:tmpl w:val="F6FA6340"/>
+    <w:lvl w:ilvl="0" w:tplc="04090001">
+      <w:start w:val="1"/>
+      <w:numFmt w:val="bullet"/>
+      <w:lvlText w:val=""/>
+      <w:lvlJc w:val="left"/>
+      <w:pPr>
+        <w:ind w:left="720" w:hanging="360"/>
+      </w:pPr>
+      <w:rPr>
+        <w:rFonts w:ascii="Symbol" w:hAnsi="Symbol" w:hint="default"/>
+      </w:rPr>
+    </w:lvl>
+    <w:lvl w:ilvl="1" w:tplc="04090003" w:tentative="1">
+      <w:start w:val="1"/>
+      <w:numFmt w:val="bullet"/>
+      <w:lvlText w:val="o"/>
+      <w:lvlJc w:val="left"/>
+      <w:pPr>
+        <w:ind w:left="1440" w:hanging="360"/>
+      </w:pPr>
+      <w:rPr>
+        <w:rFonts w:ascii="Courier New" w:hAnsi="Courier New" w:cs="Courier New" w:hint="default"/>
+      </w:rPr>
+    </w:lvl>
+    <w:lvl w:ilvl="2" w:tplc="04090005" w:tentative="1">
+      <w:start w:val="1"/>
+      <w:numFmt w:val="bullet"/>
+      <w:lvlText w:val=""/>
+      <w:lvlJc w:val="left"/>
+      <w:pPr>
+        <w:ind w:left="2160" w:hanging="360"/>
+      </w:pPr>
+      <w:rPr>
+        <w:rFonts w:ascii="Wingdings" w:hAnsi="Wingdings" w:hint="default"/>
+      </w:rPr>
+    </w:lvl>
+    <w:lvl w:ilvl="3" w:tplc="04090001" w:tentative="1">
+      <w:start w:val="1"/>
+      <w:numFmt w:val="bullet"/>
+      <w:lvlText w:val=""/>
+      <w:lvlJc w:val="left"/>
+      <w:pPr>
+        <w:ind w:left="2880" w:hanging="360"/>
+      </w:pPr>
+      <w:rPr>
+        <w:rFonts w:ascii="Symbol" w:hAnsi="Symbol" w:hint="default"/>
+      </w:rPr>
+    </w:lvl>
+    <w:lvl w:ilvl="4" w:tplc="04090003" w:tentative="1">
+      <w:start w:val="1"/>
+      <w:numFmt w:val="bullet"/>
+      <w:lvlText w:val="o"/>
+      <w:lvlJc w:val="left"/>
+      <w:pPr>
+        <w:ind w:left="3600" w:hanging="360"/>
+      </w:pPr>
+      <w:rPr>
+        <w:rFonts w:ascii="Courier New" w:hAnsi="Courier New" w:cs="Courier New" w:hint="default"/>
+      </w:rPr>
+    </w:lvl>
+    <w:lvl w:ilvl="5" w:tplc="04090005" w:tentative="1">
+      <w:start w:val="1"/>
+      <w:numFmt w:val="bullet"/>
+      <w:lvlText w:val=""/>
+      <w:lvlJc w:val="left"/>
+      <w:pPr>
+        <w:ind w:left="4320" w:hanging="360"/>
+      </w:pPr>
+      <w:rPr>
+        <w:rFonts w:ascii="Wingdings" w:hAnsi="Wingdings" w:hint="default"/>
+      </w:rPr>
+    </w:lvl>
+    <w:lvl w:ilvl="6" w:tplc="04090001" w:tentative="1">
+      <w:start w:val="1"/>
+      <w:numFmt w:val="bullet"/>
+      <w:lvlText w:val=""/>
+      <w:lvlJc w:val="left"/>
+      <w:pPr>
+        <w:ind w:left="5040" w:hanging="360"/>
+      </w:pPr>
+      <w:rPr>
+        <w:rFonts w:ascii="Symbol" w:hAnsi="Symbol" w:hint="default"/>
+      </w:rPr>
+    </w:lvl>
+    <w:lvl w:ilvl="7" w:tplc="04090003" w:tentative="1">
+      <w:start w:val="1"/>
+      <w:numFmt w:val="bullet"/>
+      <w:lvlText w:val="o"/>
+      <w:lvlJc w:val="left"/>
+      <w:pPr>
+        <w:ind w:left="5760" w:hanging="360"/>
+      </w:pPr>
+      <w:rPr>
+        <w:rFonts w:ascii="Courier New" w:hAnsi="Courier New" w:cs="Courier New" w:hint="default"/>
+      </w:rPr>
+    </w:lvl>
+    <w:lvl w:ilvl="8" w:tplc="04090005" w:tentative="1">
+      <w:start w:val="1"/>
+      <w:numFmt w:val="bullet"/>
+      <w:lvlText w:val=""/>
+      <w:lvlJc w:val="left"/>
+      <w:pPr>
+        <w:ind w:left="6480" w:hanging="360"/>
+      </w:pPr>
+      <w:rPr>
+        <w:rFonts w:ascii="Wingdings" w:hAnsi="Wingdings" w:hint="default"/>
+      </w:rPr>
+    </w:lvl>
+  </w:abstractNum>
+  <w:abstractNum w:abstractNumId="14" w15:restartNumberingAfterBreak="0">
     <w:nsid w:val="7EF31646"/>
     <w:multiLevelType w:val="hybridMultilevel"/>
     <w:tmpl w:val="C27CC1C0"/>
@@ -5730,7 +6745,7 @@
     <w:abstractNumId w:val="6"/>
   </w:num>
   <w:num w:numId="5">
-    <w:abstractNumId w:val="13"/>
+    <w:abstractNumId w:val="14"/>
   </w:num>
   <w:num w:numId="6">
     <w:abstractNumId w:val="5"/>
@@ -5785,6 +6800,9 @@
   </w:num>
   <w:num w:numId="23">
     <w:abstractNumId w:val="3"/>
+  </w:num>
+  <w:num w:numId="24">
+    <w:abstractNumId w:val="13"/>
   </w:num>
 </w:numbering>
 </file>
@@ -5961,7 +6979,7 @@
     <w:lsdException w:name="Table Web 2" w:semiHidden="1" w:unhideWhenUsed="1"/>
     <w:lsdException w:name="Table Web 3" w:semiHidden="1" w:unhideWhenUsed="1"/>
     <w:lsdException w:name="Balloon Text" w:semiHidden="1" w:unhideWhenUsed="1"/>
-    <w:lsdException w:name="Table Grid" w:semiHidden="1" w:uiPriority="59" w:unhideWhenUsed="1"/>
+    <w:lsdException w:name="Table Grid" w:uiPriority="59"/>
     <w:lsdException w:name="Table Theme" w:semiHidden="1" w:unhideWhenUsed="1"/>
     <w:lsdException w:name="Placeholder Text" w:semiHidden="1"/>
     <w:lsdException w:name="No Spacing" w:uiPriority="1" w:qFormat="1"/>
@@ -6188,9 +7206,9 @@
   <w:style w:type="paragraph" w:default="1" w:styleId="Normal">
     <w:name w:val="Normal"/>
     <w:qFormat/>
-    <w:rsid w:val="007E0CFF"/>
+    <w:rsid w:val="001C221A"/>
     <w:pPr>
-      <w:spacing w:after="100" w:line="240" w:lineRule="auto"/>
+      <w:spacing w:after="160" w:line="240" w:lineRule="auto"/>
       <w:jc w:val="both"/>
     </w:pPr>
     <w:rPr>
@@ -6269,7 +7287,7 @@
         <w:ilvl w:val="2"/>
         <w:numId w:val="3"/>
       </w:numPr>
-      <w:spacing w:before="200" w:after="160"/>
+      <w:spacing w:before="200"/>
       <w:outlineLvl w:val="2"/>
     </w:pPr>
     <w:rPr>
@@ -6446,7 +7464,6 @@
   <w:style w:type="character" w:default="1" w:styleId="DefaultParagraphFont">
     <w:name w:val="Default Paragraph Font"/>
     <w:uiPriority w:val="1"/>
-    <w:semiHidden/>
     <w:unhideWhenUsed/>
   </w:style>
   <w:style w:type="table" w:default="1" w:styleId="TableNormal">
@@ -6475,7 +7492,6 @@
     <w:basedOn w:val="Normal"/>
     <w:link w:val="HeaderChar"/>
     <w:uiPriority w:val="99"/>
-    <w:semiHidden/>
     <w:unhideWhenUsed/>
     <w:rsid w:val="008F7A60"/>
     <w:pPr>
@@ -6490,7 +7506,6 @@
     <w:basedOn w:val="DefaultParagraphFont"/>
     <w:link w:val="Header"/>
     <w:uiPriority w:val="99"/>
-    <w:semiHidden/>
     <w:rsid w:val="008F7A60"/>
   </w:style>
   <w:style w:type="table" w:styleId="TableGrid">
@@ -7104,6 +8119,51 @@
     <w:uiPriority w:val="37"/>
     <w:unhideWhenUsed/>
     <w:rsid w:val="00D171CB"/>
+  </w:style>
+  <w:style w:type="paragraph" w:styleId="Footer">
+    <w:name w:val="footer"/>
+    <w:basedOn w:val="Normal"/>
+    <w:link w:val="FooterChar"/>
+    <w:uiPriority w:val="99"/>
+    <w:unhideWhenUsed/>
+    <w:rsid w:val="006912A7"/>
+    <w:pPr>
+      <w:tabs>
+        <w:tab w:val="center" w:pos="4680"/>
+        <w:tab w:val="right" w:pos="9360"/>
+      </w:tabs>
+      <w:spacing w:after="0"/>
+    </w:pPr>
+  </w:style>
+  <w:style w:type="character" w:customStyle="1" w:styleId="FooterChar">
+    <w:name w:val="Footer Char"/>
+    <w:basedOn w:val="DefaultParagraphFont"/>
+    <w:link w:val="Footer"/>
+    <w:uiPriority w:val="99"/>
+    <w:rsid w:val="006912A7"/>
+    <w:rPr>
+      <w:rFonts w:ascii="Times New Roman" w:hAnsi="Times New Roman"/>
+      <w:sz w:val="24"/>
+    </w:rPr>
+  </w:style>
+  <w:style w:type="table" w:customStyle="1" w:styleId="Santraukos">
+    <w:name w:val="Santraukos"/>
+    <w:basedOn w:val="TableNormal"/>
+    <w:uiPriority w:val="99"/>
+    <w:rsid w:val="009C1FEC"/>
+    <w:pPr>
+      <w:spacing w:after="0" w:line="240" w:lineRule="auto"/>
+    </w:pPr>
+    <w:rPr>
+      <w:rFonts w:ascii="Times New Roman" w:hAnsi="Times New Roman"/>
+    </w:rPr>
+    <w:tblPr/>
+    <w:tblStylePr w:type="firstCol">
+      <w:rPr>
+        <w:rFonts w:asciiTheme="majorHAnsi" w:hAnsiTheme="majorHAnsi"/>
+        <w:b/>
+      </w:rPr>
+    </w:tblStylePr>
   </w:style>
 </w:styles>
 </file>
@@ -7418,7 +8478,7 @@
 </file>
 
 <file path=customXml/itemProps1.xml><?xml version="1.0" encoding="utf-8"?>
-<ds:datastoreItem xmlns:ds="http://schemas.openxmlformats.org/officeDocument/2006/customXml" ds:itemID="{9ADA9836-26ED-43A0-B9ED-C88624516250}">
+<ds:datastoreItem xmlns:ds="http://schemas.openxmlformats.org/officeDocument/2006/customXml" ds:itemID="{063FF8AA-E0A4-43CB-8870-7EE10BA3D61D}">
   <ds:schemaRefs>
     <ds:schemaRef ds:uri="http://schemas.openxmlformats.org/officeDocument/2006/bibliography"/>
   </ds:schemaRefs>

</xml_diff>